<commit_message>
README.md refactor - project summary; version details.
</commit_message>
<xml_diff>
--- a/includes/docs/j.Chivington.Resume.docx
+++ b/includes/docs/j.Chivington.Resume.docx
@@ -5,20 +5,20 @@
     <w:tbl>
       <w:tblPr>
         <w:tblStyle w:val="ListTable1Light-Accent1"/>
-        <w:tblW w:w="0" w:type="auto"/>
+        <w:tblW w:w="9360" w:type="dxa"/>
         <w:tblInd w:w="0" w:type="dxa"/>
         <w:tblLayout w:type="fixed"/>
         <w:tblLook w:val="06A0" w:firstRow="1" w:lastRow="0" w:firstColumn="1" w:lastColumn="0" w:noHBand="1" w:noVBand="1"/>
       </w:tblPr>
       <w:tblGrid>
-        <w:gridCol w:w="2100"/>
-        <w:gridCol w:w="7260"/>
+        <w:gridCol w:w="2025"/>
+        <w:gridCol w:w="7335"/>
       </w:tblGrid>
       <w:tr>
         <w:tc>
           <w:tcPr>
             <w:cnfStyle w:val="001000000000" w:firstRow="0" w:lastRow="0" w:firstColumn="1" w:lastColumn="0" w:oddVBand="0" w:evenVBand="0" w:oddHBand="0" w:evenHBand="0" w:firstRowFirstColumn="0" w:firstRowLastColumn="0" w:lastRowFirstColumn="0" w:lastRowLastColumn="0"/>
-            <w:tcW w:w="2100" w:type="dxa"/>
+            <w:tcW w:w="2025" w:type="dxa"/>
             <w:tcMar/>
           </w:tcPr>
           <w:p>
@@ -27,17 +27,17 @@
               <w:spacing w:before="200" w:beforeAutospacing="off" w:line="240" w:lineRule="auto"/>
               <w:rPr>
                 <w:rFonts w:ascii="Calibri Light" w:hAnsi="Calibri Light" w:eastAsia="Calibri Light" w:cs="Calibri Light" w:asciiTheme="majorAscii" w:hAnsiTheme="majorAscii" w:eastAsiaTheme="majorAscii" w:cstheme="majorAscii"/>
-                <w:color w:val="000000" w:themeColor="text1" w:themeTint="FF" w:themeShade="FF"/>
-                <w:sz w:val="22"/>
-                <w:szCs w:val="22"/>
+                <w:color w:val="3B3838" w:themeColor="background2" w:themeTint="FF" w:themeShade="40"/>
+                <w:sz w:val="20"/>
+                <w:szCs w:val="20"/>
               </w:rPr>
             </w:pPr>
             <w:r>
               <w:rPr>
                 <w:rFonts w:ascii="Calibri Light" w:hAnsi="Calibri Light" w:eastAsia="Calibri Light" w:cs="Calibri Light" w:asciiTheme="majorAscii" w:hAnsiTheme="majorAscii" w:eastAsiaTheme="majorAscii" w:cstheme="majorAscii"/>
-                <w:color w:val="000000" w:themeColor="text1" w:themeTint="FF" w:themeShade="FF"/>
-                <w:sz w:val="22"/>
-                <w:szCs w:val="22"/>
+                <w:color w:val="3B3838" w:themeColor="background2" w:themeTint="FF" w:themeShade="40"/>
+                <w:sz w:val="20"/>
+                <w:szCs w:val="20"/>
               </w:rPr>
               <w:t>Skills</w:t>
             </w:r>
@@ -46,7 +46,7 @@
         <w:tc>
           <w:tcPr>
             <w:cnfStyle w:val="000000000000" w:firstRow="0" w:lastRow="0" w:firstColumn="0" w:lastColumn="0" w:oddVBand="0" w:evenVBand="0" w:oddHBand="0" w:evenHBand="0" w:firstRowFirstColumn="0" w:firstRowLastColumn="0" w:lastRowFirstColumn="0" w:lastRowLastColumn="0"/>
-            <w:tcW w:w="7260" w:type="dxa"/>
+            <w:tcW w:w="7335" w:type="dxa"/>
             <w:tcMar/>
           </w:tcPr>
           <w:p>
@@ -55,9 +55,9 @@
               <w:spacing w:line="240" w:lineRule="auto"/>
               <w:rPr>
                 <w:rFonts w:ascii="Calibri Light" w:hAnsi="Calibri Light" w:eastAsia="Calibri Light" w:cs="Calibri Light" w:asciiTheme="majorAscii" w:hAnsiTheme="majorAscii" w:eastAsiaTheme="majorAscii" w:cstheme="majorAscii"/>
-                <w:color w:val="000000" w:themeColor="text1" w:themeTint="FF" w:themeShade="FF"/>
-                <w:sz w:val="22"/>
-                <w:szCs w:val="22"/>
+                <w:color w:val="3B3838" w:themeColor="background2" w:themeTint="FF" w:themeShade="40"/>
+                <w:sz w:val="20"/>
+                <w:szCs w:val="20"/>
               </w:rPr>
             </w:pPr>
           </w:p>
@@ -67,7 +67,7 @@
         <w:tc>
           <w:tcPr>
             <w:cnfStyle w:val="001000000000" w:firstRow="0" w:lastRow="0" w:firstColumn="1" w:lastColumn="0" w:oddVBand="0" w:evenVBand="0" w:oddHBand="0" w:evenHBand="0" w:firstRowFirstColumn="0" w:firstRowLastColumn="0" w:lastRowFirstColumn="0" w:lastRowLastColumn="0"/>
-            <w:tcW w:w="2100" w:type="dxa"/>
+            <w:tcW w:w="2025" w:type="dxa"/>
             <w:shd w:val="clear" w:color="auto" w:fill="F2F2F2" w:themeFill="background1" w:themeFillShade="F2"/>
             <w:tcMar/>
             <w:vAlign w:val="center"/>
@@ -79,17 +79,17 @@
               <w:jc w:val="left"/>
               <w:rPr>
                 <w:rFonts w:ascii="Calibri Light" w:hAnsi="Calibri Light" w:eastAsia="Calibri Light" w:cs="Calibri Light" w:asciiTheme="majorAscii" w:hAnsiTheme="majorAscii" w:eastAsiaTheme="majorAscii" w:cstheme="majorAscii"/>
-                <w:color w:val="000000" w:themeColor="text1" w:themeTint="FF" w:themeShade="FF"/>
-                <w:sz w:val="22"/>
-                <w:szCs w:val="22"/>
+                <w:color w:val="3B3838" w:themeColor="background2" w:themeTint="FF" w:themeShade="40"/>
+                <w:sz w:val="20"/>
+                <w:szCs w:val="20"/>
               </w:rPr>
             </w:pPr>
             <w:r>
               <w:rPr>
                 <w:rFonts w:ascii="Calibri Light" w:hAnsi="Calibri Light" w:eastAsia="Calibri Light" w:cs="Calibri Light" w:asciiTheme="majorAscii" w:hAnsiTheme="majorAscii" w:eastAsiaTheme="majorAscii" w:cstheme="majorAscii"/>
-                <w:color w:val="000000" w:themeColor="text1" w:themeTint="FF" w:themeShade="FF"/>
-                <w:sz w:val="22"/>
-                <w:szCs w:val="22"/>
+                <w:color w:val="3B3838" w:themeColor="background2" w:themeTint="FF" w:themeShade="40"/>
+                <w:sz w:val="20"/>
+                <w:szCs w:val="20"/>
               </w:rPr>
               <w:t>Deep Learning</w:t>
             </w:r>
@@ -98,7 +98,7 @@
         <w:tc>
           <w:tcPr>
             <w:cnfStyle w:val="000000000000" w:firstRow="0" w:lastRow="0" w:firstColumn="0" w:lastColumn="0" w:oddVBand="0" w:evenVBand="0" w:oddHBand="0" w:evenHBand="0" w:firstRowFirstColumn="0" w:firstRowLastColumn="0" w:lastRowFirstColumn="0" w:lastRowLastColumn="0"/>
-            <w:tcW w:w="7260" w:type="dxa"/>
+            <w:tcW w:w="7335" w:type="dxa"/>
             <w:shd w:val="clear" w:color="auto" w:fill="F2F2F2" w:themeFill="background1" w:themeFillShade="F2"/>
             <w:tcMar/>
             <w:vAlign w:val="center"/>
@@ -106,16 +106,16 @@
           <w:p>
             <w:pPr>
               <w:pStyle w:val="Normal"/>
-              <w:spacing w:after="60" w:afterAutospacing="off" w:line="240" w:lineRule="auto"/>
+              <w:spacing w:before="40" w:beforeAutospacing="off" w:after="40" w:afterAutospacing="off" w:line="240" w:lineRule="auto"/>
               <w:jc w:val="left"/>
               <w:rPr>
                 <w:rFonts w:ascii="Calibri Light" w:hAnsi="Calibri Light" w:eastAsia="Calibri Light" w:cs="Calibri Light" w:asciiTheme="majorAscii" w:hAnsiTheme="majorAscii" w:eastAsiaTheme="majorAscii" w:cstheme="majorAscii"/>
                 <w:b w:val="0"/>
                 <w:bCs w:val="0"/>
                 <w:noProof w:val="0"/>
-                <w:color w:val="000000" w:themeColor="text1" w:themeTint="FF" w:themeShade="FF"/>
-                <w:sz w:val="22"/>
-                <w:szCs w:val="22"/>
+                <w:color w:val="3B3838" w:themeColor="background2" w:themeTint="FF" w:themeShade="40"/>
+                <w:sz w:val="20"/>
+                <w:szCs w:val="20"/>
                 <w:lang w:val="en-US"/>
               </w:rPr>
             </w:pPr>
@@ -125,9 +125,9 @@
                 <w:rFonts w:ascii="Calibri Light" w:hAnsi="Calibri Light" w:eastAsia="Calibri Light" w:cs="Calibri Light" w:asciiTheme="majorAscii" w:hAnsiTheme="majorAscii" w:eastAsiaTheme="majorAscii" w:cstheme="majorAscii"/>
                 <w:b w:val="0"/>
                 <w:bCs w:val="0"/>
-                <w:color w:val="000000" w:themeColor="text1" w:themeTint="FF" w:themeShade="FF"/>
-                <w:sz w:val="22"/>
-                <w:szCs w:val="22"/>
+                <w:color w:val="3B3838" w:themeColor="background2" w:themeTint="FF" w:themeShade="40"/>
+                <w:sz w:val="20"/>
+                <w:szCs w:val="20"/>
               </w:rPr>
               <w:t>ConvNets</w:t>
             </w:r>
@@ -138,9 +138,9 @@
                 <w:b w:val="0"/>
                 <w:bCs w:val="0"/>
                 <w:noProof w:val="0"/>
-                <w:color w:val="000000" w:themeColor="text1" w:themeTint="FF" w:themeShade="FF"/>
-                <w:sz w:val="22"/>
-                <w:szCs w:val="22"/>
+                <w:color w:val="3B3838" w:themeColor="background2" w:themeTint="FF" w:themeShade="40"/>
+                <w:sz w:val="20"/>
+                <w:szCs w:val="20"/>
                 <w:lang w:val="en-US"/>
               </w:rPr>
               <w:t xml:space="preserve"> for Computer Vision, Data Synthesis &amp; Augmentation, Data Analysis &amp; Visualization, Linear Algebra, Calculus, Statistics</w:t>
@@ -152,7 +152,7 @@
         <w:tc>
           <w:tcPr>
             <w:cnfStyle w:val="001000000000" w:firstRow="0" w:lastRow="0" w:firstColumn="1" w:lastColumn="0" w:oddVBand="0" w:evenVBand="0" w:oddHBand="0" w:evenHBand="0" w:firstRowFirstColumn="0" w:firstRowLastColumn="0" w:lastRowFirstColumn="0" w:lastRowLastColumn="0"/>
-            <w:tcW w:w="2100" w:type="dxa"/>
+            <w:tcW w:w="2025" w:type="dxa"/>
             <w:shd w:val="clear" w:color="auto" w:fill="F2F2F2" w:themeFill="background1" w:themeFillShade="F2"/>
             <w:tcMar/>
             <w:vAlign w:val="center"/>
@@ -164,35 +164,35 @@
               <w:jc w:val="left"/>
               <w:rPr>
                 <w:rFonts w:ascii="Calibri Light" w:hAnsi="Calibri Light" w:eastAsia="Calibri Light" w:cs="Calibri Light" w:asciiTheme="majorAscii" w:hAnsiTheme="majorAscii" w:eastAsiaTheme="majorAscii" w:cstheme="majorAscii"/>
-                <w:color w:val="000000" w:themeColor="text1" w:themeTint="FF" w:themeShade="FF"/>
-                <w:sz w:val="22"/>
-                <w:szCs w:val="22"/>
+                <w:color w:val="3B3838" w:themeColor="background2" w:themeTint="FF" w:themeShade="40"/>
+                <w:sz w:val="20"/>
+                <w:szCs w:val="20"/>
               </w:rPr>
             </w:pPr>
             <w:r>
               <w:rPr>
                 <w:rFonts w:ascii="Calibri Light" w:hAnsi="Calibri Light" w:eastAsia="Calibri Light" w:cs="Calibri Light" w:asciiTheme="majorAscii" w:hAnsiTheme="majorAscii" w:eastAsiaTheme="majorAscii" w:cstheme="majorAscii"/>
-                <w:color w:val="000000" w:themeColor="text1" w:themeTint="FF" w:themeShade="FF"/>
-                <w:sz w:val="22"/>
-                <w:szCs w:val="22"/>
-              </w:rPr>
-              <w:t>P</w:t>
-            </w:r>
-            <w:r>
-              <w:rPr>
-                <w:rFonts w:ascii="Calibri Light" w:hAnsi="Calibri Light" w:eastAsia="Calibri Light" w:cs="Calibri Light" w:asciiTheme="majorAscii" w:hAnsiTheme="majorAscii" w:eastAsiaTheme="majorAscii" w:cstheme="majorAscii"/>
-                <w:color w:val="000000" w:themeColor="text1" w:themeTint="FF" w:themeShade="FF"/>
-                <w:sz w:val="22"/>
-                <w:szCs w:val="22"/>
-              </w:rPr>
-              <w:t>rogramming</w:t>
+                <w:color w:val="3B3838" w:themeColor="background2" w:themeTint="FF" w:themeShade="40"/>
+                <w:sz w:val="20"/>
+                <w:szCs w:val="20"/>
+              </w:rPr>
+              <w:t>Programming</w:t>
+            </w:r>
+            <w:r>
+              <w:rPr>
+                <w:rFonts w:ascii="Calibri Light" w:hAnsi="Calibri Light" w:eastAsia="Calibri Light" w:cs="Calibri Light" w:asciiTheme="majorAscii" w:hAnsiTheme="majorAscii" w:eastAsiaTheme="majorAscii" w:cstheme="majorAscii"/>
+                <w:color w:val="3B3838" w:themeColor="background2" w:themeTint="FF" w:themeShade="40"/>
+                <w:sz w:val="20"/>
+                <w:szCs w:val="20"/>
+              </w:rPr>
+              <w:t xml:space="preserve"> Languages</w:t>
             </w:r>
           </w:p>
         </w:tc>
         <w:tc>
           <w:tcPr>
             <w:cnfStyle w:val="000000000000" w:firstRow="0" w:lastRow="0" w:firstColumn="0" w:lastColumn="0" w:oddVBand="0" w:evenVBand="0" w:oddHBand="0" w:evenHBand="0" w:firstRowFirstColumn="0" w:firstRowLastColumn="0" w:lastRowFirstColumn="0" w:lastRowLastColumn="0"/>
-            <w:tcW w:w="7260" w:type="dxa"/>
+            <w:tcW w:w="7335" w:type="dxa"/>
             <w:shd w:val="clear" w:color="auto" w:fill="F2F2F2" w:themeFill="background1" w:themeFillShade="F2"/>
             <w:tcMar/>
             <w:vAlign w:val="center"/>
@@ -200,14 +200,14 @@
           <w:p>
             <w:pPr>
               <w:pStyle w:val="Normal"/>
-              <w:spacing w:after="60" w:afterAutospacing="off" w:line="240" w:lineRule="auto"/>
+              <w:spacing w:before="40" w:beforeAutospacing="off" w:after="40" w:afterAutospacing="off" w:line="240" w:lineRule="auto"/>
               <w:jc w:val="left"/>
               <w:rPr>
                 <w:rFonts w:ascii="Calibri Light" w:hAnsi="Calibri Light" w:eastAsia="Calibri Light" w:cs="Calibri Light" w:asciiTheme="majorAscii" w:hAnsiTheme="majorAscii" w:eastAsiaTheme="majorAscii" w:cstheme="majorAscii"/>
                 <w:noProof w:val="0"/>
-                <w:color w:val="000000" w:themeColor="text1" w:themeTint="FF" w:themeShade="FF"/>
-                <w:sz w:val="22"/>
-                <w:szCs w:val="22"/>
+                <w:color w:val="3B3838" w:themeColor="background2" w:themeTint="FF" w:themeShade="40"/>
+                <w:sz w:val="20"/>
+                <w:szCs w:val="20"/>
                 <w:lang w:val="en-US"/>
               </w:rPr>
             </w:pPr>
@@ -216,9 +216,9 @@
                 <w:rFonts w:ascii="Calibri Light" w:hAnsi="Calibri Light" w:eastAsia="Calibri Light" w:cs="Calibri Light" w:asciiTheme="majorAscii" w:hAnsiTheme="majorAscii" w:eastAsiaTheme="majorAscii" w:cstheme="majorAscii"/>
                 <w:b w:val="0"/>
                 <w:bCs w:val="0"/>
-                <w:color w:val="000000" w:themeColor="text1" w:themeTint="FF" w:themeShade="FF"/>
-                <w:sz w:val="22"/>
-                <w:szCs w:val="22"/>
+                <w:color w:val="3B3838" w:themeColor="background2" w:themeTint="FF" w:themeShade="40"/>
+                <w:sz w:val="20"/>
+                <w:szCs w:val="20"/>
               </w:rPr>
               <w:t>C</w:t>
             </w:r>
@@ -228,9 +228,9 @@
                 <w:b w:val="0"/>
                 <w:bCs w:val="0"/>
                 <w:noProof w:val="0"/>
-                <w:color w:val="000000" w:themeColor="text1" w:themeTint="FF" w:themeShade="FF"/>
-                <w:sz w:val="22"/>
-                <w:szCs w:val="22"/>
+                <w:color w:val="3B3838" w:themeColor="background2" w:themeTint="FF" w:themeShade="40"/>
+                <w:sz w:val="20"/>
+                <w:szCs w:val="20"/>
                 <w:lang w:val="en-US"/>
               </w:rPr>
               <w:t xml:space="preserve">/C++, Python, Bash, Java, </w:t>
@@ -242,9 +242,9 @@
                 <w:b w:val="0"/>
                 <w:bCs w:val="0"/>
                 <w:noProof w:val="0"/>
-                <w:color w:val="000000" w:themeColor="text1" w:themeTint="FF" w:themeShade="FF"/>
-                <w:sz w:val="22"/>
-                <w:szCs w:val="22"/>
+                <w:color w:val="3B3838" w:themeColor="background2" w:themeTint="FF" w:themeShade="40"/>
+                <w:sz w:val="20"/>
+                <w:szCs w:val="20"/>
                 <w:lang w:val="en-US"/>
               </w:rPr>
               <w:t>Javascript</w:t>
@@ -256,9 +256,9 @@
                 <w:b w:val="0"/>
                 <w:bCs w:val="0"/>
                 <w:noProof w:val="0"/>
-                <w:color w:val="000000" w:themeColor="text1" w:themeTint="FF" w:themeShade="FF"/>
-                <w:sz w:val="22"/>
-                <w:szCs w:val="22"/>
+                <w:color w:val="3B3838" w:themeColor="background2" w:themeTint="FF" w:themeShade="40"/>
+                <w:sz w:val="20"/>
+                <w:szCs w:val="20"/>
                 <w:lang w:val="en-US"/>
               </w:rPr>
               <w:t xml:space="preserve">, </w:t>
@@ -270,9 +270,9 @@
                 <w:b w:val="0"/>
                 <w:bCs w:val="0"/>
                 <w:noProof w:val="0"/>
-                <w:color w:val="000000" w:themeColor="text1" w:themeTint="FF" w:themeShade="FF"/>
-                <w:sz w:val="22"/>
-                <w:szCs w:val="22"/>
+                <w:color w:val="3B3838" w:themeColor="background2" w:themeTint="FF" w:themeShade="40"/>
+                <w:sz w:val="20"/>
+                <w:szCs w:val="20"/>
                 <w:lang w:val="en-US"/>
               </w:rPr>
               <w:t>Matlab</w:t>
@@ -284,9 +284,9 @@
                 <w:b w:val="0"/>
                 <w:bCs w:val="0"/>
                 <w:noProof w:val="0"/>
-                <w:color w:val="000000" w:themeColor="text1" w:themeTint="FF" w:themeShade="FF"/>
-                <w:sz w:val="22"/>
-                <w:szCs w:val="22"/>
+                <w:color w:val="3B3838" w:themeColor="background2" w:themeTint="FF" w:themeShade="40"/>
+                <w:sz w:val="20"/>
+                <w:szCs w:val="20"/>
                 <w:lang w:val="en-US"/>
               </w:rPr>
               <w:t>/Octave, PHP, SQL, Arduino</w:t>
@@ -298,7 +298,7 @@
         <w:tc>
           <w:tcPr>
             <w:cnfStyle w:val="001000000000" w:firstRow="0" w:lastRow="0" w:firstColumn="1" w:lastColumn="0" w:oddVBand="0" w:evenVBand="0" w:oddHBand="0" w:evenHBand="0" w:firstRowFirstColumn="0" w:firstRowLastColumn="0" w:lastRowFirstColumn="0" w:lastRowLastColumn="0"/>
-            <w:tcW w:w="2100" w:type="dxa"/>
+            <w:tcW w:w="2025" w:type="dxa"/>
             <w:shd w:val="clear" w:color="auto" w:fill="F2F2F2" w:themeFill="background1" w:themeFillShade="F2"/>
             <w:tcMar/>
             <w:vAlign w:val="center"/>
@@ -310,17 +310,17 @@
               <w:jc w:val="left"/>
               <w:rPr>
                 <w:rFonts w:ascii="Calibri Light" w:hAnsi="Calibri Light" w:eastAsia="Calibri Light" w:cs="Calibri Light" w:asciiTheme="majorAscii" w:hAnsiTheme="majorAscii" w:eastAsiaTheme="majorAscii" w:cstheme="majorAscii"/>
-                <w:color w:val="000000" w:themeColor="text1" w:themeTint="FF" w:themeShade="FF"/>
-                <w:sz w:val="22"/>
-                <w:szCs w:val="22"/>
+                <w:color w:val="3B3838" w:themeColor="background2" w:themeTint="FF" w:themeShade="40"/>
+                <w:sz w:val="20"/>
+                <w:szCs w:val="20"/>
               </w:rPr>
             </w:pPr>
             <w:r>
               <w:rPr>
                 <w:rFonts w:ascii="Calibri Light" w:hAnsi="Calibri Light" w:eastAsia="Calibri Light" w:cs="Calibri Light" w:asciiTheme="majorAscii" w:hAnsiTheme="majorAscii" w:eastAsiaTheme="majorAscii" w:cstheme="majorAscii"/>
-                <w:color w:val="000000" w:themeColor="text1" w:themeTint="FF" w:themeShade="FF"/>
-                <w:sz w:val="22"/>
-                <w:szCs w:val="22"/>
+                <w:color w:val="3B3838" w:themeColor="background2" w:themeTint="FF" w:themeShade="40"/>
+                <w:sz w:val="20"/>
+                <w:szCs w:val="20"/>
               </w:rPr>
               <w:t>Web &amp; Networking</w:t>
             </w:r>
@@ -329,7 +329,7 @@
         <w:tc>
           <w:tcPr>
             <w:cnfStyle w:val="000000000000" w:firstRow="0" w:lastRow="0" w:firstColumn="0" w:lastColumn="0" w:oddVBand="0" w:evenVBand="0" w:oddHBand="0" w:evenHBand="0" w:firstRowFirstColumn="0" w:firstRowLastColumn="0" w:lastRowFirstColumn="0" w:lastRowLastColumn="0"/>
-            <w:tcW w:w="7260" w:type="dxa"/>
+            <w:tcW w:w="7335" w:type="dxa"/>
             <w:shd w:val="clear" w:color="auto" w:fill="F2F2F2" w:themeFill="background1" w:themeFillShade="F2"/>
             <w:tcMar/>
             <w:vAlign w:val="center"/>
@@ -337,16 +337,16 @@
           <w:p>
             <w:pPr>
               <w:pStyle w:val="Normal"/>
-              <w:spacing w:after="60" w:afterAutospacing="off" w:line="240" w:lineRule="auto"/>
+              <w:spacing w:before="40" w:beforeAutospacing="off" w:after="40" w:afterAutospacing="off" w:line="240" w:lineRule="auto"/>
               <w:jc w:val="left"/>
               <w:rPr>
                 <w:rFonts w:ascii="Calibri Light" w:hAnsi="Calibri Light" w:eastAsia="Calibri Light" w:cs="Calibri Light" w:asciiTheme="majorAscii" w:hAnsiTheme="majorAscii" w:eastAsiaTheme="majorAscii" w:cstheme="majorAscii"/>
                 <w:b w:val="0"/>
                 <w:bCs w:val="0"/>
                 <w:noProof w:val="0"/>
-                <w:color w:val="000000" w:themeColor="text1" w:themeTint="FF" w:themeShade="FF"/>
-                <w:sz w:val="22"/>
-                <w:szCs w:val="22"/>
+                <w:color w:val="3B3838" w:themeColor="background2" w:themeTint="FF" w:themeShade="40"/>
+                <w:sz w:val="20"/>
+                <w:szCs w:val="20"/>
                 <w:lang w:val="en-US"/>
               </w:rPr>
             </w:pPr>
@@ -355,9 +355,9 @@
                 <w:rFonts w:ascii="Calibri Light" w:hAnsi="Calibri Light" w:eastAsia="Calibri Light" w:cs="Calibri Light" w:asciiTheme="majorAscii" w:hAnsiTheme="majorAscii" w:eastAsiaTheme="majorAscii" w:cstheme="majorAscii"/>
                 <w:b w:val="0"/>
                 <w:bCs w:val="0"/>
-                <w:color w:val="000000" w:themeColor="text1" w:themeTint="FF" w:themeShade="FF"/>
-                <w:sz w:val="22"/>
-                <w:szCs w:val="22"/>
+                <w:color w:val="3B3838" w:themeColor="background2" w:themeTint="FF" w:themeShade="40"/>
+                <w:sz w:val="20"/>
+                <w:szCs w:val="20"/>
               </w:rPr>
               <w:t>UX</w:t>
             </w:r>
@@ -367,9 +367,9 @@
                 <w:b w:val="0"/>
                 <w:bCs w:val="0"/>
                 <w:noProof w:val="0"/>
-                <w:color w:val="000000" w:themeColor="text1" w:themeTint="FF" w:themeShade="FF"/>
-                <w:sz w:val="22"/>
-                <w:szCs w:val="22"/>
+                <w:color w:val="3B3838" w:themeColor="background2" w:themeTint="FF" w:themeShade="40"/>
+                <w:sz w:val="20"/>
+                <w:szCs w:val="20"/>
                 <w:lang w:val="en-US"/>
               </w:rPr>
               <w:t xml:space="preserve"> /UI Design &amp; Development, Databases (SQL &amp; NoSQL), Socket Programming, Fetch/AJAX/Workers, Caching &amp; Offline Design, Distributed Computing</w:t>
@@ -381,7 +381,7 @@
         <w:tc>
           <w:tcPr>
             <w:cnfStyle w:val="001000000000" w:firstRow="0" w:lastRow="0" w:firstColumn="1" w:lastColumn="0" w:oddVBand="0" w:evenVBand="0" w:oddHBand="0" w:evenHBand="0" w:firstRowFirstColumn="0" w:firstRowLastColumn="0" w:lastRowFirstColumn="0" w:lastRowLastColumn="0"/>
-            <w:tcW w:w="2100" w:type="dxa"/>
+            <w:tcW w:w="2025" w:type="dxa"/>
             <w:shd w:val="clear" w:color="auto" w:fill="F2F2F2" w:themeFill="background1" w:themeFillShade="F2"/>
             <w:tcMar/>
             <w:vAlign w:val="center"/>
@@ -393,17 +393,17 @@
               <w:jc w:val="left"/>
               <w:rPr>
                 <w:rFonts w:ascii="Calibri Light" w:hAnsi="Calibri Light" w:eastAsia="Calibri Light" w:cs="Calibri Light" w:asciiTheme="majorAscii" w:hAnsiTheme="majorAscii" w:eastAsiaTheme="majorAscii" w:cstheme="majorAscii"/>
-                <w:color w:val="000000" w:themeColor="text1" w:themeTint="FF" w:themeShade="FF"/>
-                <w:sz w:val="22"/>
-                <w:szCs w:val="22"/>
+                <w:color w:val="3B3838" w:themeColor="background2" w:themeTint="FF" w:themeShade="40"/>
+                <w:sz w:val="20"/>
+                <w:szCs w:val="20"/>
               </w:rPr>
             </w:pPr>
             <w:r>
               <w:rPr>
                 <w:rFonts w:ascii="Calibri Light" w:hAnsi="Calibri Light" w:eastAsia="Calibri Light" w:cs="Calibri Light" w:asciiTheme="majorAscii" w:hAnsiTheme="majorAscii" w:eastAsiaTheme="majorAscii" w:cstheme="majorAscii"/>
-                <w:color w:val="000000" w:themeColor="text1" w:themeTint="FF" w:themeShade="FF"/>
-                <w:sz w:val="22"/>
-                <w:szCs w:val="22"/>
+                <w:color w:val="3B3838" w:themeColor="background2" w:themeTint="FF" w:themeShade="40"/>
+                <w:sz w:val="20"/>
+                <w:szCs w:val="20"/>
               </w:rPr>
               <w:t>Technologies</w:t>
             </w:r>
@@ -412,7 +412,7 @@
         <w:tc>
           <w:tcPr>
             <w:cnfStyle w:val="000000000000" w:firstRow="0" w:lastRow="0" w:firstColumn="0" w:lastColumn="0" w:oddVBand="0" w:evenVBand="0" w:oddHBand="0" w:evenHBand="0" w:firstRowFirstColumn="0" w:firstRowLastColumn="0" w:lastRowFirstColumn="0" w:lastRowLastColumn="0"/>
-            <w:tcW w:w="7260" w:type="dxa"/>
+            <w:tcW w:w="7335" w:type="dxa"/>
             <w:shd w:val="clear" w:color="auto" w:fill="F2F2F2" w:themeFill="background1" w:themeFillShade="F2"/>
             <w:tcMar/>
             <w:vAlign w:val="center"/>
@@ -420,16 +420,16 @@
           <w:p>
             <w:pPr>
               <w:pStyle w:val="Normal"/>
-              <w:spacing w:after="60" w:afterAutospacing="off" w:line="240" w:lineRule="auto"/>
+              <w:spacing w:before="40" w:beforeAutospacing="off" w:after="40" w:afterAutospacing="off" w:line="240" w:lineRule="auto"/>
               <w:jc w:val="left"/>
               <w:rPr>
                 <w:rFonts w:ascii="Calibri Light" w:hAnsi="Calibri Light" w:eastAsia="Calibri Light" w:cs="Calibri Light" w:asciiTheme="majorAscii" w:hAnsiTheme="majorAscii" w:eastAsiaTheme="majorAscii" w:cstheme="majorAscii"/>
                 <w:b w:val="0"/>
                 <w:bCs w:val="0"/>
                 <w:noProof w:val="0"/>
-                <w:color w:val="000000" w:themeColor="text1" w:themeTint="FF" w:themeShade="FF"/>
-                <w:sz w:val="22"/>
-                <w:szCs w:val="22"/>
+                <w:color w:val="3B3838" w:themeColor="background2" w:themeTint="FF" w:themeShade="40"/>
+                <w:sz w:val="20"/>
+                <w:szCs w:val="20"/>
                 <w:lang w:val="en-US"/>
               </w:rPr>
             </w:pPr>
@@ -439,9 +439,9 @@
                 <w:rFonts w:ascii="Calibri Light" w:hAnsi="Calibri Light" w:eastAsia="Calibri Light" w:cs="Calibri Light" w:asciiTheme="majorAscii" w:hAnsiTheme="majorAscii" w:eastAsiaTheme="majorAscii" w:cstheme="majorAscii"/>
                 <w:b w:val="0"/>
                 <w:bCs w:val="0"/>
-                <w:color w:val="000000" w:themeColor="text1" w:themeTint="FF" w:themeShade="FF"/>
-                <w:sz w:val="22"/>
-                <w:szCs w:val="22"/>
+                <w:color w:val="3B3838" w:themeColor="background2" w:themeTint="FF" w:themeShade="40"/>
+                <w:sz w:val="20"/>
+                <w:szCs w:val="20"/>
               </w:rPr>
               <w:t>Numpy</w:t>
             </w:r>
@@ -452,9 +452,9 @@
                 <w:b w:val="0"/>
                 <w:bCs w:val="0"/>
                 <w:noProof w:val="0"/>
-                <w:color w:val="000000" w:themeColor="text1" w:themeTint="FF" w:themeShade="FF"/>
-                <w:sz w:val="22"/>
-                <w:szCs w:val="22"/>
+                <w:color w:val="3B3838" w:themeColor="background2" w:themeTint="FF" w:themeShade="40"/>
+                <w:sz w:val="20"/>
+                <w:szCs w:val="20"/>
                 <w:lang w:val="en-US"/>
               </w:rPr>
               <w:t xml:space="preserve">, </w:t>
@@ -466,9 +466,9 @@
                 <w:b w:val="0"/>
                 <w:bCs w:val="0"/>
                 <w:noProof w:val="0"/>
-                <w:color w:val="000000" w:themeColor="text1" w:themeTint="FF" w:themeShade="FF"/>
-                <w:sz w:val="22"/>
-                <w:szCs w:val="22"/>
+                <w:color w:val="3B3838" w:themeColor="background2" w:themeTint="FF" w:themeShade="40"/>
+                <w:sz w:val="20"/>
+                <w:szCs w:val="20"/>
                 <w:lang w:val="en-US"/>
               </w:rPr>
               <w:t>PyTorch</w:t>
@@ -480,9 +480,9 @@
                 <w:b w:val="0"/>
                 <w:bCs w:val="0"/>
                 <w:noProof w:val="0"/>
-                <w:color w:val="000000" w:themeColor="text1" w:themeTint="FF" w:themeShade="FF"/>
-                <w:sz w:val="22"/>
-                <w:szCs w:val="22"/>
+                <w:color w:val="3B3838" w:themeColor="background2" w:themeTint="FF" w:themeShade="40"/>
+                <w:sz w:val="20"/>
+                <w:szCs w:val="20"/>
                 <w:lang w:val="en-US"/>
               </w:rPr>
               <w:t xml:space="preserve">, </w:t>
@@ -494,9 +494,9 @@
                 <w:b w:val="0"/>
                 <w:bCs w:val="0"/>
                 <w:noProof w:val="0"/>
-                <w:color w:val="000000" w:themeColor="text1" w:themeTint="FF" w:themeShade="FF"/>
-                <w:sz w:val="22"/>
-                <w:szCs w:val="22"/>
+                <w:color w:val="3B3838" w:themeColor="background2" w:themeTint="FF" w:themeShade="40"/>
+                <w:sz w:val="20"/>
+                <w:szCs w:val="20"/>
                 <w:lang w:val="en-US"/>
               </w:rPr>
               <w:t>MatplotLib</w:t>
@@ -508,9 +508,9 @@
                 <w:b w:val="0"/>
                 <w:bCs w:val="0"/>
                 <w:noProof w:val="0"/>
-                <w:color w:val="000000" w:themeColor="text1" w:themeTint="FF" w:themeShade="FF"/>
-                <w:sz w:val="22"/>
-                <w:szCs w:val="22"/>
+                <w:color w:val="3B3838" w:themeColor="background2" w:themeTint="FF" w:themeShade="40"/>
+                <w:sz w:val="20"/>
+                <w:szCs w:val="20"/>
                 <w:lang w:val="en-US"/>
               </w:rPr>
               <w:t xml:space="preserve">, Pandas, CUDA, Git, Nginx, Apache, </w:t>
@@ -522,9 +522,9 @@
                 <w:b w:val="0"/>
                 <w:bCs w:val="0"/>
                 <w:noProof w:val="0"/>
-                <w:color w:val="000000" w:themeColor="text1" w:themeTint="FF" w:themeShade="FF"/>
-                <w:sz w:val="22"/>
-                <w:szCs w:val="22"/>
+                <w:color w:val="3B3838" w:themeColor="background2" w:themeTint="FF" w:themeShade="40"/>
+                <w:sz w:val="20"/>
+                <w:szCs w:val="20"/>
                 <w:lang w:val="en-US"/>
               </w:rPr>
               <w:t>Letsencrypt</w:t>
@@ -536,9 +536,9 @@
                 <w:b w:val="0"/>
                 <w:bCs w:val="0"/>
                 <w:noProof w:val="0"/>
-                <w:color w:val="000000" w:themeColor="text1" w:themeTint="FF" w:themeShade="FF"/>
-                <w:sz w:val="22"/>
-                <w:szCs w:val="22"/>
+                <w:color w:val="3B3838" w:themeColor="background2" w:themeTint="FF" w:themeShade="40"/>
+                <w:sz w:val="20"/>
+                <w:szCs w:val="20"/>
                 <w:lang w:val="en-US"/>
               </w:rPr>
               <w:t xml:space="preserve">, </w:t>
@@ -550,9 +550,9 @@
                 <w:b w:val="0"/>
                 <w:bCs w:val="0"/>
                 <w:noProof w:val="0"/>
-                <w:color w:val="000000" w:themeColor="text1" w:themeTint="FF" w:themeShade="FF"/>
-                <w:sz w:val="22"/>
-                <w:szCs w:val="22"/>
+                <w:color w:val="3B3838" w:themeColor="background2" w:themeTint="FF" w:themeShade="40"/>
+                <w:sz w:val="20"/>
+                <w:szCs w:val="20"/>
                 <w:lang w:val="en-US"/>
               </w:rPr>
               <w:t>NodeJs</w:t>
@@ -564,9 +564,9 @@
                 <w:b w:val="0"/>
                 <w:bCs w:val="0"/>
                 <w:noProof w:val="0"/>
-                <w:color w:val="000000" w:themeColor="text1" w:themeTint="FF" w:themeShade="FF"/>
-                <w:sz w:val="22"/>
-                <w:szCs w:val="22"/>
+                <w:color w:val="3B3838" w:themeColor="background2" w:themeTint="FF" w:themeShade="40"/>
+                <w:sz w:val="20"/>
+                <w:szCs w:val="20"/>
                 <w:lang w:val="en-US"/>
               </w:rPr>
               <w:t>, PM2, MongoDB, MySQL, phpMyAdmin, React, Redux, Arduino, ESP32</w:t>
@@ -578,7 +578,7 @@
         <w:tc>
           <w:tcPr>
             <w:cnfStyle w:val="001000000000" w:firstRow="0" w:lastRow="0" w:firstColumn="1" w:lastColumn="0" w:oddVBand="0" w:evenVBand="0" w:oddHBand="0" w:evenHBand="0" w:firstRowFirstColumn="0" w:firstRowLastColumn="0" w:lastRowFirstColumn="0" w:lastRowLastColumn="0"/>
-            <w:tcW w:w="2100" w:type="dxa"/>
+            <w:tcW w:w="2025" w:type="dxa"/>
             <w:shd w:val="clear" w:color="auto" w:fill="F2F2F2" w:themeFill="background1" w:themeFillShade="F2"/>
             <w:tcMar/>
             <w:vAlign w:val="center"/>
@@ -590,26 +590,26 @@
               <w:jc w:val="left"/>
               <w:rPr>
                 <w:rFonts w:ascii="Calibri Light" w:hAnsi="Calibri Light" w:eastAsia="Calibri Light" w:cs="Calibri Light" w:asciiTheme="majorAscii" w:hAnsiTheme="majorAscii" w:eastAsiaTheme="majorAscii" w:cstheme="majorAscii"/>
-                <w:color w:val="000000" w:themeColor="text1" w:themeTint="FF" w:themeShade="FF"/>
-                <w:sz w:val="22"/>
-                <w:szCs w:val="22"/>
+                <w:color w:val="3B3838" w:themeColor="background2" w:themeTint="FF" w:themeShade="40"/>
+                <w:sz w:val="20"/>
+                <w:szCs w:val="20"/>
               </w:rPr>
             </w:pPr>
             <w:r>
               <w:rPr>
                 <w:rFonts w:ascii="Calibri Light" w:hAnsi="Calibri Light" w:eastAsia="Calibri Light" w:cs="Calibri Light" w:asciiTheme="majorAscii" w:hAnsiTheme="majorAscii" w:eastAsiaTheme="majorAscii" w:cstheme="majorAscii"/>
-                <w:color w:val="000000" w:themeColor="text1" w:themeTint="FF" w:themeShade="FF"/>
-                <w:sz w:val="22"/>
-                <w:szCs w:val="22"/>
-              </w:rPr>
-              <w:t>Administrative</w:t>
+                <w:color w:val="3B3838" w:themeColor="background2" w:themeTint="FF" w:themeShade="40"/>
+                <w:sz w:val="20"/>
+                <w:szCs w:val="20"/>
+              </w:rPr>
+              <w:t>Finance</w:t>
             </w:r>
           </w:p>
         </w:tc>
         <w:tc>
           <w:tcPr>
             <w:cnfStyle w:val="000000000000" w:firstRow="0" w:lastRow="0" w:firstColumn="0" w:lastColumn="0" w:oddVBand="0" w:evenVBand="0" w:oddHBand="0" w:evenHBand="0" w:firstRowFirstColumn="0" w:firstRowLastColumn="0" w:lastRowFirstColumn="0" w:lastRowLastColumn="0"/>
-            <w:tcW w:w="7260" w:type="dxa"/>
+            <w:tcW w:w="7335" w:type="dxa"/>
             <w:shd w:val="clear" w:color="auto" w:fill="F2F2F2" w:themeFill="background1" w:themeFillShade="F2"/>
             <w:tcMar/>
             <w:vAlign w:val="center"/>
@@ -617,53 +617,91 @@
           <w:p>
             <w:pPr>
               <w:pStyle w:val="Normal"/>
-              <w:spacing w:after="60" w:afterAutospacing="off" w:line="240" w:lineRule="auto"/>
+              <w:spacing w:before="40" w:beforeAutospacing="off" w:after="40" w:afterAutospacing="off" w:line="240" w:lineRule="auto"/>
               <w:jc w:val="left"/>
               <w:rPr>
-                <w:rFonts w:ascii="Calibri Light" w:hAnsi="Calibri Light" w:eastAsia="Calibri Light" w:cs="Calibri Light" w:asciiTheme="majorAscii" w:hAnsiTheme="majorAscii" w:eastAsiaTheme="majorAscii" w:cstheme="majorAscii"/>
-                <w:b w:val="0"/>
-                <w:bCs w:val="0"/>
-                <w:noProof w:val="0"/>
-                <w:color w:val="000000" w:themeColor="text1" w:themeTint="FF" w:themeShade="FF"/>
-                <w:sz w:val="22"/>
-                <w:szCs w:val="22"/>
+                <w:rFonts w:ascii="Calibri Light" w:hAnsi="Calibri Light" w:eastAsia="Calibri Light" w:cs="Calibri Light"/>
+                <w:noProof w:val="0"/>
+                <w:sz w:val="20"/>
+                <w:szCs w:val="20"/>
                 <w:lang w:val="en-US"/>
               </w:rPr>
             </w:pPr>
             <w:r>
               <w:rPr>
-                <w:rFonts w:ascii="Calibri Light" w:hAnsi="Calibri Light" w:eastAsia="Calibri Light" w:cs="Calibri Light" w:asciiTheme="majorAscii" w:hAnsiTheme="majorAscii" w:eastAsiaTheme="majorAscii" w:cstheme="majorAscii"/>
-                <w:b w:val="0"/>
-                <w:bCs w:val="0"/>
-                <w:color w:val="000000" w:themeColor="text1" w:themeTint="FF" w:themeShade="FF"/>
-                <w:sz w:val="22"/>
-                <w:szCs w:val="22"/>
-              </w:rPr>
-              <w:t xml:space="preserve">Data Entry, CRM, </w:t>
-            </w:r>
-            <w:r>
-              <w:rPr>
-                <w:rFonts w:ascii="Calibri Light" w:hAnsi="Calibri Light" w:eastAsia="Calibri Light" w:cs="Calibri Light" w:asciiTheme="majorAscii" w:hAnsiTheme="majorAscii" w:eastAsiaTheme="majorAscii" w:cstheme="majorAscii"/>
-                <w:b w:val="0"/>
-                <w:bCs w:val="0"/>
-                <w:color w:val="000000" w:themeColor="text1" w:themeTint="FF" w:themeShade="FF"/>
-                <w:sz w:val="22"/>
-                <w:szCs w:val="22"/>
-              </w:rPr>
-              <w:t xml:space="preserve">Microsoft Office Suite, </w:t>
-            </w:r>
-            <w:r>
-              <w:rPr>
-                <w:rFonts w:ascii="Calibri Light" w:hAnsi="Calibri Light" w:eastAsia="Calibri Light" w:cs="Calibri Light" w:asciiTheme="majorAscii" w:hAnsiTheme="majorAscii" w:eastAsiaTheme="majorAscii" w:cstheme="majorAscii"/>
-                <w:b w:val="0"/>
-                <w:bCs w:val="0"/>
-                <w:noProof w:val="0"/>
-                <w:color w:val="000000" w:themeColor="text1" w:themeTint="FF" w:themeShade="FF"/>
-                <w:sz w:val="22"/>
-                <w:szCs w:val="22"/>
-                <w:lang w:val="en-US"/>
-              </w:rPr>
-              <w:t>Point-of-Sale Software, Autonomous Prioritization, Quality Control, Customer Service, Interpersonal Skills</w:t>
+                <w:rFonts w:ascii="Calibri Light" w:hAnsi="Calibri Light" w:eastAsia="Calibri Light" w:cs="Calibri Light"/>
+                <w:noProof w:val="0"/>
+                <w:sz w:val="20"/>
+                <w:szCs w:val="20"/>
+                <w:lang w:val="en-US"/>
+              </w:rPr>
+              <w:t>Payroll, Compliance Auditing, Reimbursements, Purchase Orders, Account Reconciliation, QuickBooks, ARIBA, Workday, Service-Now, Safe/Bank Deposits</w:t>
+            </w:r>
+          </w:p>
+        </w:tc>
+      </w:tr>
+      <w:tr>
+        <w:tc>
+          <w:tcPr>
+            <w:cnfStyle w:val="001000000000" w:firstRow="0" w:lastRow="0" w:firstColumn="1" w:lastColumn="0" w:oddVBand="0" w:evenVBand="0" w:oddHBand="0" w:evenHBand="0" w:firstRowFirstColumn="0" w:firstRowLastColumn="0" w:lastRowFirstColumn="0" w:lastRowLastColumn="0"/>
+            <w:tcW w:w="2025" w:type="dxa"/>
+            <w:shd w:val="clear" w:color="auto" w:fill="F2F2F2" w:themeFill="background1" w:themeFillShade="F2"/>
+            <w:tcMar/>
+            <w:vAlign w:val="center"/>
+          </w:tcPr>
+          <w:p>
+            <w:pPr>
+              <w:pStyle w:val="Normal"/>
+              <w:spacing w:line="240" w:lineRule="auto"/>
+              <w:jc w:val="left"/>
+              <w:rPr>
+                <w:rFonts w:ascii="Calibri Light" w:hAnsi="Calibri Light" w:eastAsia="Calibri Light" w:cs="Calibri Light" w:asciiTheme="majorAscii" w:hAnsiTheme="majorAscii" w:eastAsiaTheme="majorAscii" w:cstheme="majorAscii"/>
+                <w:color w:val="3B3838" w:themeColor="background2" w:themeTint="FF" w:themeShade="40"/>
+                <w:sz w:val="20"/>
+                <w:szCs w:val="20"/>
+              </w:rPr>
+            </w:pPr>
+            <w:r>
+              <w:rPr>
+                <w:rFonts w:ascii="Calibri Light" w:hAnsi="Calibri Light" w:eastAsia="Calibri Light" w:cs="Calibri Light" w:asciiTheme="majorAscii" w:hAnsiTheme="majorAscii" w:eastAsiaTheme="majorAscii" w:cstheme="majorAscii"/>
+                <w:color w:val="3B3838" w:themeColor="background2" w:themeTint="FF" w:themeShade="40"/>
+                <w:sz w:val="20"/>
+                <w:szCs w:val="20"/>
+              </w:rPr>
+              <w:t>Administrative</w:t>
+            </w:r>
+          </w:p>
+        </w:tc>
+        <w:tc>
+          <w:tcPr>
+            <w:cnfStyle w:val="000000000000" w:firstRow="0" w:lastRow="0" w:firstColumn="0" w:lastColumn="0" w:oddVBand="0" w:evenVBand="0" w:oddHBand="0" w:evenHBand="0" w:firstRowFirstColumn="0" w:firstRowLastColumn="0" w:lastRowFirstColumn="0" w:lastRowLastColumn="0"/>
+            <w:tcW w:w="7335" w:type="dxa"/>
+            <w:shd w:val="clear" w:color="auto" w:fill="F2F2F2" w:themeFill="background1" w:themeFillShade="F2"/>
+            <w:tcMar/>
+            <w:vAlign w:val="center"/>
+          </w:tcPr>
+          <w:p>
+            <w:pPr>
+              <w:pStyle w:val="Normal"/>
+              <w:spacing w:before="40" w:beforeAutospacing="off" w:after="40" w:afterAutospacing="off" w:line="240" w:lineRule="auto"/>
+              <w:jc w:val="left"/>
+              <w:rPr>
+                <w:rFonts w:ascii="Calibri Light" w:hAnsi="Calibri Light" w:eastAsia="Calibri Light" w:cs="Calibri Light"/>
+                <w:noProof w:val="0"/>
+                <w:sz w:val="20"/>
+                <w:szCs w:val="20"/>
+                <w:lang w:val="en-US"/>
+              </w:rPr>
+            </w:pPr>
+            <w:r>
+              <w:rPr>
+                <w:rFonts w:ascii="Calibri Light" w:hAnsi="Calibri Light" w:eastAsia="Calibri Light" w:cs="Calibri Light"/>
+                <w:noProof w:val="0"/>
+                <w:sz w:val="20"/>
+                <w:szCs w:val="20"/>
+                <w:lang w:val="en-US"/>
+              </w:rPr>
+              <w:t>Records Analysis/Management, HIPAA/Sensitive Information Compliance, Data Entry, Microsoft Office Suite, Point-of-Sale Software, Quality Control, Customer Service, Interpersonal Skills, IT Technical/Computer Support &amp; Troubleshooting, Supervisory/Managerial/Oversight Experience</w:t>
             </w:r>
           </w:p>
         </w:tc>
@@ -695,9 +733,9 @@
                 <w:rFonts w:ascii="Calibri Light" w:hAnsi="Calibri Light" w:eastAsia="Calibri Light" w:cs="Calibri Light" w:asciiTheme="majorAscii" w:hAnsiTheme="majorAscii" w:eastAsiaTheme="majorAscii" w:cstheme="majorAscii"/>
                 <w:b w:val="1"/>
                 <w:bCs w:val="1"/>
-                <w:color w:val="000000" w:themeColor="text1" w:themeTint="FF" w:themeShade="FF"/>
-                <w:sz w:val="22"/>
-                <w:szCs w:val="22"/>
+                <w:color w:val="3B3838" w:themeColor="background2" w:themeTint="FF" w:themeShade="40"/>
+                <w:sz w:val="20"/>
+                <w:szCs w:val="20"/>
               </w:rPr>
             </w:pPr>
             <w:r>
@@ -705,9 +743,9 @@
                 <w:rFonts w:ascii="Calibri Light" w:hAnsi="Calibri Light" w:eastAsia="Calibri Light" w:cs="Calibri Light" w:asciiTheme="majorAscii" w:hAnsiTheme="majorAscii" w:eastAsiaTheme="majorAscii" w:cstheme="majorAscii"/>
                 <w:b w:val="1"/>
                 <w:bCs w:val="1"/>
-                <w:color w:val="000000" w:themeColor="text1" w:themeTint="FF" w:themeShade="FF"/>
-                <w:sz w:val="22"/>
-                <w:szCs w:val="22"/>
+                <w:color w:val="3B3838" w:themeColor="background2" w:themeTint="FF" w:themeShade="40"/>
+                <w:sz w:val="20"/>
+                <w:szCs w:val="20"/>
               </w:rPr>
               <w:t>History</w:t>
             </w:r>
@@ -722,6 +760,298 @@
             <w:shd w:val="clear" w:color="auto" w:fill="F2F2F2" w:themeFill="background1" w:themeFillShade="F2"/>
             <w:tcMar/>
           </w:tcPr>
+          <w:tbl>
+            <w:tblPr>
+              <w:tblStyle w:val="ListTable1Light-Accent1"/>
+              <w:tblW w:w="0" w:type="auto"/>
+              <w:tblInd w:w="0" w:type="dxa"/>
+              <w:tblLook w:val="06A0" w:firstRow="1" w:lastRow="0" w:firstColumn="1" w:lastColumn="0" w:noHBand="1" w:noVBand="1"/>
+            </w:tblPr>
+            <w:tblGrid>
+              <w:gridCol w:w="6585"/>
+              <w:gridCol w:w="2625"/>
+            </w:tblGrid>
+            <w:tr>
+              <w:tc>
+                <w:tcPr>
+                  <w:cnfStyle w:val="001000000000" w:firstRow="0" w:lastRow="0" w:firstColumn="1" w:lastColumn="0" w:oddVBand="0" w:evenVBand="0" w:oddHBand="0" w:evenHBand="0" w:firstRowFirstColumn="0" w:firstRowLastColumn="0" w:lastRowFirstColumn="0" w:lastRowLastColumn="0"/>
+                  <w:tcW w:w="6585" w:type="dxa"/>
+                  <w:shd w:val="clear" w:color="auto" w:fill="F2F2F2" w:themeFill="background1" w:themeFillShade="F2"/>
+                  <w:tcMar/>
+                  <w:vAlign w:val="center"/>
+                </w:tcPr>
+                <w:p>
+                  <w:pPr>
+                    <w:pStyle w:val="Normal"/>
+                    <w:spacing w:before="60" w:beforeAutospacing="off" w:line="240" w:lineRule="auto"/>
+                    <w:jc w:val="left"/>
+                    <w:rPr>
+                      <w:rFonts w:ascii="Calibri Light" w:hAnsi="Calibri Light" w:eastAsia="Calibri Light" w:cs="Calibri Light" w:asciiTheme="majorAscii" w:hAnsiTheme="majorAscii" w:eastAsiaTheme="majorAscii" w:cstheme="majorAscii"/>
+                      <w:b w:val="0"/>
+                      <w:bCs w:val="0"/>
+                      <w:noProof w:val="0"/>
+                      <w:color w:val="3B3838" w:themeColor="background2" w:themeTint="FF" w:themeShade="40"/>
+                      <w:sz w:val="20"/>
+                      <w:szCs w:val="20"/>
+                      <w:lang w:val="en-US"/>
+                    </w:rPr>
+                  </w:pPr>
+                  <w:r>
+                    <w:rPr>
+                      <w:rFonts w:ascii="Calibri Light" w:hAnsi="Calibri Light" w:eastAsia="Calibri Light" w:cs="Calibri Light" w:asciiTheme="majorAscii" w:hAnsiTheme="majorAscii" w:eastAsiaTheme="majorAscii" w:cstheme="majorAscii"/>
+                      <w:b w:val="1"/>
+                      <w:bCs w:val="1"/>
+                      <w:noProof w:val="0"/>
+                      <w:color w:val="3B3838" w:themeColor="background2" w:themeTint="FF" w:themeShade="40"/>
+                      <w:sz w:val="20"/>
+                      <w:szCs w:val="20"/>
+                      <w:lang w:val="en-US"/>
+                    </w:rPr>
+                    <w:t>Fiscal</w:t>
+                  </w:r>
+                  <w:r>
+                    <w:rPr>
+                      <w:rFonts w:ascii="Calibri Light" w:hAnsi="Calibri Light" w:eastAsia="Calibri Light" w:cs="Calibri Light" w:asciiTheme="majorAscii" w:hAnsiTheme="majorAscii" w:eastAsiaTheme="majorAscii" w:cstheme="majorAscii"/>
+                      <w:b w:val="1"/>
+                      <w:bCs w:val="1"/>
+                      <w:noProof w:val="0"/>
+                      <w:color w:val="3B3838" w:themeColor="background2" w:themeTint="FF" w:themeShade="40"/>
+                      <w:sz w:val="20"/>
+                      <w:szCs w:val="20"/>
+                      <w:lang w:val="en-US"/>
+                    </w:rPr>
+                    <w:t xml:space="preserve"> Specialist</w:t>
+                  </w:r>
+                  <w:r>
+                    <w:rPr>
+                      <w:rFonts w:ascii="Calibri Light" w:hAnsi="Calibri Light" w:eastAsia="Calibri Light" w:cs="Calibri Light" w:asciiTheme="majorAscii" w:hAnsiTheme="majorAscii" w:eastAsiaTheme="majorAscii" w:cstheme="majorAscii"/>
+                      <w:b w:val="0"/>
+                      <w:bCs w:val="0"/>
+                      <w:noProof w:val="0"/>
+                      <w:color w:val="3B3838" w:themeColor="background2" w:themeTint="FF" w:themeShade="40"/>
+                      <w:sz w:val="20"/>
+                      <w:szCs w:val="20"/>
+                      <w:lang w:val="en-US"/>
+                    </w:rPr>
+                    <w:t xml:space="preserve"> – </w:t>
+                  </w:r>
+                  <w:r>
+                    <w:rPr>
+                      <w:rFonts w:ascii="Calibri Light" w:hAnsi="Calibri Light" w:eastAsia="Calibri Light" w:cs="Calibri Light" w:asciiTheme="majorAscii" w:hAnsiTheme="majorAscii" w:eastAsiaTheme="majorAscii" w:cstheme="majorAscii"/>
+                      <w:b w:val="0"/>
+                      <w:bCs w:val="0"/>
+                      <w:noProof w:val="0"/>
+                      <w:color w:val="3B3838" w:themeColor="background2" w:themeTint="FF" w:themeShade="40"/>
+                      <w:sz w:val="20"/>
+                      <w:szCs w:val="20"/>
+                      <w:lang w:val="en-US"/>
+                    </w:rPr>
+                    <w:t>University of Washington</w:t>
+                  </w:r>
+                </w:p>
+              </w:tc>
+              <w:tc>
+                <w:tcPr>
+                  <w:cnfStyle w:val="000000000000" w:firstRow="0" w:lastRow="0" w:firstColumn="0" w:lastColumn="0" w:oddVBand="0" w:evenVBand="0" w:oddHBand="0" w:evenHBand="0" w:firstRowFirstColumn="0" w:firstRowLastColumn="0" w:lastRowFirstColumn="0" w:lastRowLastColumn="0"/>
+                  <w:tcW w:w="2625" w:type="dxa"/>
+                  <w:shd w:val="clear" w:color="auto" w:fill="F2F2F2" w:themeFill="background1" w:themeFillShade="F2"/>
+                  <w:tcMar/>
+                  <w:vAlign w:val="center"/>
+                </w:tcPr>
+                <w:p>
+                  <w:pPr>
+                    <w:pStyle w:val="Normal"/>
+                    <w:spacing w:line="240" w:lineRule="auto"/>
+                    <w:jc w:val="right"/>
+                    <w:rPr>
+                      <w:rFonts w:ascii="Calibri Light" w:hAnsi="Calibri Light" w:eastAsia="Calibri Light" w:cs="Calibri Light" w:asciiTheme="majorAscii" w:hAnsiTheme="majorAscii" w:eastAsiaTheme="majorAscii" w:cstheme="majorAscii"/>
+                      <w:b w:val="0"/>
+                      <w:bCs w:val="0"/>
+                      <w:noProof w:val="0"/>
+                      <w:color w:val="3B3838" w:themeColor="background2" w:themeTint="FF" w:themeShade="40"/>
+                      <w:sz w:val="20"/>
+                      <w:szCs w:val="20"/>
+                      <w:lang w:val="en-US"/>
+                    </w:rPr>
+                  </w:pPr>
+                  <w:r>
+                    <w:rPr>
+                      <w:rFonts w:ascii="Calibri Light" w:hAnsi="Calibri Light" w:eastAsia="Calibri Light" w:cs="Calibri Light" w:asciiTheme="majorAscii" w:hAnsiTheme="majorAscii" w:eastAsiaTheme="majorAscii" w:cstheme="majorAscii"/>
+                      <w:b w:val="0"/>
+                      <w:bCs w:val="0"/>
+                      <w:noProof w:val="0"/>
+                      <w:color w:val="3B3838" w:themeColor="background2" w:themeTint="FF" w:themeShade="40"/>
+                      <w:sz w:val="20"/>
+                      <w:szCs w:val="20"/>
+                      <w:lang w:val="en-US"/>
+                    </w:rPr>
+                    <w:t>(</w:t>
+                  </w:r>
+                  <w:r>
+                    <w:rPr>
+                      <w:rFonts w:ascii="Calibri Light" w:hAnsi="Calibri Light" w:eastAsia="Calibri Light" w:cs="Calibri Light" w:asciiTheme="majorAscii" w:hAnsiTheme="majorAscii" w:eastAsiaTheme="majorAscii" w:cstheme="majorAscii"/>
+                      <w:b w:val="0"/>
+                      <w:bCs w:val="0"/>
+                      <w:noProof w:val="0"/>
+                      <w:color w:val="3B3838" w:themeColor="background2" w:themeTint="FF" w:themeShade="40"/>
+                      <w:sz w:val="20"/>
+                      <w:szCs w:val="20"/>
+                      <w:lang w:val="en-US"/>
+                    </w:rPr>
+                    <w:t>July</w:t>
+                  </w:r>
+                  <w:r>
+                    <w:rPr>
+                      <w:rFonts w:ascii="Calibri Light" w:hAnsi="Calibri Light" w:eastAsia="Calibri Light" w:cs="Calibri Light" w:asciiTheme="majorAscii" w:hAnsiTheme="majorAscii" w:eastAsiaTheme="majorAscii" w:cstheme="majorAscii"/>
+                      <w:b w:val="0"/>
+                      <w:bCs w:val="0"/>
+                      <w:noProof w:val="0"/>
+                      <w:color w:val="3B3838" w:themeColor="background2" w:themeTint="FF" w:themeShade="40"/>
+                      <w:sz w:val="20"/>
+                      <w:szCs w:val="20"/>
+                      <w:lang w:val="en-US"/>
+                    </w:rPr>
+                    <w:t xml:space="preserve"> 201</w:t>
+                  </w:r>
+                  <w:r>
+                    <w:rPr>
+                      <w:rFonts w:ascii="Calibri Light" w:hAnsi="Calibri Light" w:eastAsia="Calibri Light" w:cs="Calibri Light" w:asciiTheme="majorAscii" w:hAnsiTheme="majorAscii" w:eastAsiaTheme="majorAscii" w:cstheme="majorAscii"/>
+                      <w:b w:val="0"/>
+                      <w:bCs w:val="0"/>
+                      <w:noProof w:val="0"/>
+                      <w:color w:val="3B3838" w:themeColor="background2" w:themeTint="FF" w:themeShade="40"/>
+                      <w:sz w:val="20"/>
+                      <w:szCs w:val="20"/>
+                      <w:lang w:val="en-US"/>
+                    </w:rPr>
+                    <w:t>9</w:t>
+                  </w:r>
+                  <w:r>
+                    <w:rPr>
+                      <w:rFonts w:ascii="Calibri Light" w:hAnsi="Calibri Light" w:eastAsia="Calibri Light" w:cs="Calibri Light" w:asciiTheme="majorAscii" w:hAnsiTheme="majorAscii" w:eastAsiaTheme="majorAscii" w:cstheme="majorAscii"/>
+                      <w:b w:val="0"/>
+                      <w:bCs w:val="0"/>
+                      <w:noProof w:val="0"/>
+                      <w:color w:val="3B3838" w:themeColor="background2" w:themeTint="FF" w:themeShade="40"/>
+                      <w:sz w:val="20"/>
+                      <w:szCs w:val="20"/>
+                      <w:lang w:val="en-US"/>
+                    </w:rPr>
+                    <w:t xml:space="preserve"> – </w:t>
+                  </w:r>
+                  <w:r>
+                    <w:rPr>
+                      <w:rFonts w:ascii="Calibri Light" w:hAnsi="Calibri Light" w:eastAsia="Calibri Light" w:cs="Calibri Light" w:asciiTheme="majorAscii" w:hAnsiTheme="majorAscii" w:eastAsiaTheme="majorAscii" w:cstheme="majorAscii"/>
+                      <w:b w:val="0"/>
+                      <w:bCs w:val="0"/>
+                      <w:noProof w:val="0"/>
+                      <w:color w:val="3B3838" w:themeColor="background2" w:themeTint="FF" w:themeShade="40"/>
+                      <w:sz w:val="20"/>
+                      <w:szCs w:val="20"/>
+                      <w:lang w:val="en-US"/>
+                    </w:rPr>
+                    <w:t>present</w:t>
+                  </w:r>
+                  <w:r>
+                    <w:rPr>
+                      <w:rFonts w:ascii="Calibri Light" w:hAnsi="Calibri Light" w:eastAsia="Calibri Light" w:cs="Calibri Light" w:asciiTheme="majorAscii" w:hAnsiTheme="majorAscii" w:eastAsiaTheme="majorAscii" w:cstheme="majorAscii"/>
+                      <w:b w:val="0"/>
+                      <w:bCs w:val="0"/>
+                      <w:noProof w:val="0"/>
+                      <w:color w:val="3B3838" w:themeColor="background2" w:themeTint="FF" w:themeShade="40"/>
+                      <w:sz w:val="20"/>
+                      <w:szCs w:val="20"/>
+                      <w:lang w:val="en-US"/>
+                    </w:rPr>
+                    <w:t>)</w:t>
+                  </w:r>
+                </w:p>
+              </w:tc>
+            </w:tr>
+          </w:tbl>
+          <w:p>
+            <w:pPr>
+              <w:pStyle w:val="Normal"/>
+              <w:ind w:firstLine="720"/>
+              <w:rPr>
+                <w:rFonts w:ascii="Calibri Light" w:hAnsi="Calibri Light" w:eastAsia="Calibri Light" w:cs="Calibri Light"/>
+                <w:b w:val="0"/>
+                <w:bCs w:val="0"/>
+                <w:noProof w:val="0"/>
+                <w:color w:val="3B3838" w:themeColor="background2" w:themeTint="FF" w:themeShade="40"/>
+                <w:sz w:val="20"/>
+                <w:szCs w:val="20"/>
+                <w:lang w:val="en-US"/>
+              </w:rPr>
+            </w:pPr>
+            <w:r>
+              <w:rPr>
+                <w:rFonts w:ascii="Calibri Light" w:hAnsi="Calibri Light" w:eastAsia="Calibri Light" w:cs="Calibri Light"/>
+                <w:b w:val="0"/>
+                <w:bCs w:val="0"/>
+                <w:noProof w:val="0"/>
+                <w:color w:val="3B3838" w:themeColor="background2" w:themeTint="FF" w:themeShade="40"/>
+                <w:sz w:val="20"/>
+                <w:szCs w:val="20"/>
+                <w:lang w:val="en-US"/>
+              </w:rPr>
+              <w:t xml:space="preserve">Assure purchases are appropriate and follow purchasing </w:t>
+            </w:r>
+            <w:r>
+              <w:rPr>
+                <w:rFonts w:ascii="Calibri Light" w:hAnsi="Calibri Light" w:eastAsia="Calibri Light" w:cs="Calibri Light"/>
+                <w:b w:val="0"/>
+                <w:bCs w:val="0"/>
+                <w:noProof w:val="0"/>
+                <w:color w:val="3B3838" w:themeColor="background2" w:themeTint="FF" w:themeShade="40"/>
+                <w:sz w:val="20"/>
+                <w:szCs w:val="20"/>
+                <w:lang w:val="en-US"/>
+              </w:rPr>
+              <w:t xml:space="preserve">rules </w:t>
+            </w:r>
+            <w:r>
+              <w:rPr>
+                <w:rFonts w:ascii="Calibri Light" w:hAnsi="Calibri Light" w:eastAsia="Calibri Light" w:cs="Calibri Light"/>
+                <w:b w:val="0"/>
+                <w:bCs w:val="0"/>
+                <w:noProof w:val="0"/>
+                <w:color w:val="3B3838" w:themeColor="background2" w:themeTint="FF" w:themeShade="40"/>
+                <w:sz w:val="20"/>
+                <w:szCs w:val="20"/>
+                <w:lang w:val="en-US"/>
+              </w:rPr>
+              <w:t xml:space="preserve">established by UW, the departments and funding agencies; including, e-Travel, </w:t>
+            </w:r>
+            <w:proofErr w:type="spellStart"/>
+            <w:r>
+              <w:rPr>
+                <w:rFonts w:ascii="Calibri Light" w:hAnsi="Calibri Light" w:eastAsia="Calibri Light" w:cs="Calibri Light"/>
+                <w:b w:val="0"/>
+                <w:bCs w:val="0"/>
+                <w:noProof w:val="0"/>
+                <w:color w:val="3B3838" w:themeColor="background2" w:themeTint="FF" w:themeShade="40"/>
+                <w:sz w:val="20"/>
+                <w:szCs w:val="20"/>
+                <w:lang w:val="en-US"/>
+              </w:rPr>
+              <w:t>eReimbursement</w:t>
+            </w:r>
+            <w:proofErr w:type="spellEnd"/>
+            <w:r>
+              <w:rPr>
+                <w:rFonts w:ascii="Calibri Light" w:hAnsi="Calibri Light" w:eastAsia="Calibri Light" w:cs="Calibri Light"/>
+                <w:b w:val="0"/>
+                <w:bCs w:val="0"/>
+                <w:noProof w:val="0"/>
+                <w:color w:val="3B3838" w:themeColor="background2" w:themeTint="FF" w:themeShade="40"/>
+                <w:sz w:val="20"/>
+                <w:szCs w:val="20"/>
+                <w:lang w:val="en-US"/>
+              </w:rPr>
+              <w:t>, ARIBA Non-PO Invoice Payments, ProCard and others. Understand audit rules and procedures to assure compliance. Routine compliance auditing of all travel-related records. Advise and assist faculty, administrative and research staff in understanding and abiding by rules and guidelines around purchasing and travel.</w:t>
+            </w:r>
+          </w:p>
           <w:tbl>
             <w:tblPr>
               <w:tblStyle w:val="ListTable1Light-Accent1"/>
@@ -753,9 +1083,9 @@
                       <w:b w:val="0"/>
                       <w:bCs w:val="0"/>
                       <w:noProof w:val="0"/>
-                      <w:color w:val="000000" w:themeColor="text1" w:themeTint="FF" w:themeShade="FF"/>
-                      <w:sz w:val="22"/>
-                      <w:szCs w:val="22"/>
+                      <w:color w:val="3B3838" w:themeColor="background2" w:themeTint="FF" w:themeShade="40"/>
+                      <w:sz w:val="20"/>
+                      <w:szCs w:val="20"/>
                       <w:lang w:val="en-US"/>
                     </w:rPr>
                   </w:pPr>
@@ -765,9 +1095,9 @@
                       <w:b w:val="1"/>
                       <w:bCs w:val="1"/>
                       <w:noProof w:val="0"/>
-                      <w:color w:val="000000" w:themeColor="text1" w:themeTint="FF" w:themeShade="FF"/>
-                      <w:sz w:val="22"/>
-                      <w:szCs w:val="22"/>
+                      <w:color w:val="3B3838" w:themeColor="background2" w:themeTint="FF" w:themeShade="40"/>
+                      <w:sz w:val="20"/>
+                      <w:szCs w:val="20"/>
                       <w:lang w:val="en-US"/>
                     </w:rPr>
                     <w:t>Accounts Receivable Specialist</w:t>
@@ -778,9 +1108,9 @@
                       <w:b w:val="0"/>
                       <w:bCs w:val="0"/>
                       <w:noProof w:val="0"/>
-                      <w:color w:val="000000" w:themeColor="text1" w:themeTint="FF" w:themeShade="FF"/>
-                      <w:sz w:val="22"/>
-                      <w:szCs w:val="22"/>
+                      <w:color w:val="3B3838" w:themeColor="background2" w:themeTint="FF" w:themeShade="40"/>
+                      <w:sz w:val="20"/>
+                      <w:szCs w:val="20"/>
                       <w:lang w:val="en-US"/>
                     </w:rPr>
                     <w:t xml:space="preserve"> – ABC Legal</w:t>
@@ -791,9 +1121,9 @@
                       <w:b w:val="0"/>
                       <w:bCs w:val="0"/>
                       <w:noProof w:val="0"/>
-                      <w:color w:val="000000" w:themeColor="text1" w:themeTint="FF" w:themeShade="FF"/>
-                      <w:sz w:val="22"/>
-                      <w:szCs w:val="22"/>
+                      <w:color w:val="3B3838" w:themeColor="background2" w:themeTint="FF" w:themeShade="40"/>
+                      <w:sz w:val="20"/>
+                      <w:szCs w:val="20"/>
                       <w:lang w:val="en-US"/>
                     </w:rPr>
                     <w:t xml:space="preserve"> </w:t>
@@ -804,9 +1134,9 @@
                       <w:b w:val="0"/>
                       <w:bCs w:val="0"/>
                       <w:noProof w:val="0"/>
-                      <w:color w:val="000000" w:themeColor="text1" w:themeTint="FF" w:themeShade="FF"/>
-                      <w:sz w:val="22"/>
-                      <w:szCs w:val="22"/>
+                      <w:color w:val="3B3838" w:themeColor="background2" w:themeTint="FF" w:themeShade="40"/>
+                      <w:sz w:val="20"/>
+                      <w:szCs w:val="20"/>
                       <w:lang w:val="en-US"/>
                     </w:rPr>
                     <w:t>Services</w:t>
@@ -831,9 +1161,9 @@
                       <w:b w:val="0"/>
                       <w:bCs w:val="0"/>
                       <w:noProof w:val="0"/>
-                      <w:color w:val="000000" w:themeColor="text1" w:themeTint="FF" w:themeShade="FF"/>
-                      <w:sz w:val="22"/>
-                      <w:szCs w:val="22"/>
+                      <w:color w:val="3B3838" w:themeColor="background2" w:themeTint="FF" w:themeShade="40"/>
+                      <w:sz w:val="20"/>
+                      <w:szCs w:val="20"/>
                       <w:lang w:val="en-US"/>
                     </w:rPr>
                   </w:pPr>
@@ -843,9 +1173,9 @@
                       <w:b w:val="0"/>
                       <w:bCs w:val="0"/>
                       <w:noProof w:val="0"/>
-                      <w:color w:val="000000" w:themeColor="text1" w:themeTint="FF" w:themeShade="FF"/>
-                      <w:sz w:val="22"/>
-                      <w:szCs w:val="22"/>
+                      <w:color w:val="3B3838" w:themeColor="background2" w:themeTint="FF" w:themeShade="40"/>
+                      <w:sz w:val="20"/>
+                      <w:szCs w:val="20"/>
                       <w:lang w:val="en-US"/>
                     </w:rPr>
                     <w:t>(</w:t>
@@ -856,9 +1186,9 @@
                       <w:b w:val="0"/>
                       <w:bCs w:val="0"/>
                       <w:noProof w:val="0"/>
-                      <w:color w:val="000000" w:themeColor="text1" w:themeTint="FF" w:themeShade="FF"/>
-                      <w:sz w:val="22"/>
-                      <w:szCs w:val="22"/>
+                      <w:color w:val="3B3838" w:themeColor="background2" w:themeTint="FF" w:themeShade="40"/>
+                      <w:sz w:val="20"/>
+                      <w:szCs w:val="20"/>
                       <w:lang w:val="en-US"/>
                     </w:rPr>
                     <w:t>March</w:t>
@@ -869,9 +1199,9 @@
                       <w:b w:val="0"/>
                       <w:bCs w:val="0"/>
                       <w:noProof w:val="0"/>
-                      <w:color w:val="000000" w:themeColor="text1" w:themeTint="FF" w:themeShade="FF"/>
-                      <w:sz w:val="22"/>
-                      <w:szCs w:val="22"/>
+                      <w:color w:val="3B3838" w:themeColor="background2" w:themeTint="FF" w:themeShade="40"/>
+                      <w:sz w:val="20"/>
+                      <w:szCs w:val="20"/>
                       <w:lang w:val="en-US"/>
                     </w:rPr>
                     <w:t xml:space="preserve"> 2018 – Feb. 2019)</w:t>
@@ -887,10 +1217,12 @@
               <w:ind w:firstLine="720"/>
               <w:rPr>
                 <w:rFonts w:ascii="Calibri Light" w:hAnsi="Calibri Light" w:eastAsia="Calibri Light" w:cs="Calibri Light"/>
-                <w:noProof w:val="0"/>
-                <w:color w:val="000000" w:themeColor="text1" w:themeTint="FF" w:themeShade="FF"/>
-                <w:sz w:val="22"/>
-                <w:szCs w:val="22"/>
+                <w:b w:val="0"/>
+                <w:bCs w:val="0"/>
+                <w:noProof w:val="0"/>
+                <w:color w:val="3B3838" w:themeColor="background2" w:themeTint="FF" w:themeShade="40"/>
+                <w:sz w:val="20"/>
+                <w:szCs w:val="20"/>
                 <w:lang w:val="en-US"/>
               </w:rPr>
             </w:pPr>
@@ -900,142 +1232,12 @@
                 <w:b w:val="0"/>
                 <w:bCs w:val="0"/>
                 <w:noProof w:val="0"/>
-                <w:color w:val="000000" w:themeColor="text1" w:themeTint="FF" w:themeShade="FF"/>
-                <w:sz w:val="22"/>
-                <w:szCs w:val="22"/>
-                <w:lang w:val="en-US"/>
-              </w:rPr>
-              <w:t>Post</w:t>
-            </w:r>
-            <w:r>
-              <w:rPr>
-                <w:rFonts w:ascii="Calibri Light" w:hAnsi="Calibri Light" w:eastAsia="Calibri Light" w:cs="Calibri Light"/>
-                <w:b w:val="0"/>
-                <w:bCs w:val="0"/>
-                <w:noProof w:val="0"/>
-                <w:color w:val="000000" w:themeColor="text1" w:themeTint="FF" w:themeShade="FF"/>
-                <w:sz w:val="22"/>
-                <w:szCs w:val="22"/>
-                <w:lang w:val="en-US"/>
-              </w:rPr>
-              <w:t>ed</w:t>
-            </w:r>
-            <w:r>
-              <w:rPr>
-                <w:rFonts w:ascii="Calibri Light" w:hAnsi="Calibri Light" w:eastAsia="Calibri Light" w:cs="Calibri Light"/>
-                <w:b w:val="0"/>
-                <w:bCs w:val="0"/>
-                <w:noProof w:val="0"/>
-                <w:color w:val="000000" w:themeColor="text1" w:themeTint="FF" w:themeShade="FF"/>
-                <w:sz w:val="22"/>
-                <w:szCs w:val="22"/>
-                <w:lang w:val="en-US"/>
-              </w:rPr>
-              <w:t xml:space="preserve"> customer payments. Prepare</w:t>
-            </w:r>
-            <w:r>
-              <w:rPr>
-                <w:rFonts w:ascii="Calibri Light" w:hAnsi="Calibri Light" w:eastAsia="Calibri Light" w:cs="Calibri Light"/>
-                <w:b w:val="0"/>
-                <w:bCs w:val="0"/>
-                <w:noProof w:val="0"/>
-                <w:color w:val="000000" w:themeColor="text1" w:themeTint="FF" w:themeShade="FF"/>
-                <w:sz w:val="22"/>
-                <w:szCs w:val="22"/>
-                <w:lang w:val="en-US"/>
-              </w:rPr>
-              <w:t>d</w:t>
-            </w:r>
-            <w:r>
-              <w:rPr>
-                <w:rFonts w:ascii="Calibri Light" w:hAnsi="Calibri Light" w:eastAsia="Calibri Light" w:cs="Calibri Light"/>
-                <w:b w:val="0"/>
-                <w:bCs w:val="0"/>
-                <w:noProof w:val="0"/>
-                <w:color w:val="000000" w:themeColor="text1" w:themeTint="FF" w:themeShade="FF"/>
-                <w:sz w:val="22"/>
-                <w:szCs w:val="22"/>
-                <w:lang w:val="en-US"/>
-              </w:rPr>
-              <w:t xml:space="preserve"> customer statements, bills and invoices. Prepare</w:t>
-            </w:r>
-            <w:r>
-              <w:rPr>
-                <w:rFonts w:ascii="Calibri Light" w:hAnsi="Calibri Light" w:eastAsia="Calibri Light" w:cs="Calibri Light"/>
-                <w:b w:val="0"/>
-                <w:bCs w:val="0"/>
-                <w:noProof w:val="0"/>
-                <w:color w:val="000000" w:themeColor="text1" w:themeTint="FF" w:themeShade="FF"/>
-                <w:sz w:val="22"/>
-                <w:szCs w:val="22"/>
-                <w:lang w:val="en-US"/>
-              </w:rPr>
-              <w:t>d</w:t>
-            </w:r>
-            <w:r>
-              <w:rPr>
-                <w:rFonts w:ascii="Calibri Light" w:hAnsi="Calibri Light" w:eastAsia="Calibri Light" w:cs="Calibri Light"/>
-                <w:b w:val="0"/>
-                <w:bCs w:val="0"/>
-                <w:noProof w:val="0"/>
-                <w:color w:val="000000" w:themeColor="text1" w:themeTint="FF" w:themeShade="FF"/>
-                <w:sz w:val="22"/>
-                <w:szCs w:val="22"/>
-                <w:lang w:val="en-US"/>
-              </w:rPr>
-              <w:t xml:space="preserve"> monthly receivable statements. Post</w:t>
-            </w:r>
-            <w:r>
-              <w:rPr>
-                <w:rFonts w:ascii="Calibri Light" w:hAnsi="Calibri Light" w:eastAsia="Calibri Light" w:cs="Calibri Light"/>
-                <w:b w:val="0"/>
-                <w:bCs w:val="0"/>
-                <w:noProof w:val="0"/>
-                <w:color w:val="000000" w:themeColor="text1" w:themeTint="FF" w:themeShade="FF"/>
-                <w:sz w:val="22"/>
-                <w:szCs w:val="22"/>
-                <w:lang w:val="en-US"/>
-              </w:rPr>
-              <w:t>ed</w:t>
-            </w:r>
-            <w:r>
-              <w:rPr>
-                <w:rFonts w:ascii="Calibri Light" w:hAnsi="Calibri Light" w:eastAsia="Calibri Light" w:cs="Calibri Light"/>
-                <w:b w:val="0"/>
-                <w:bCs w:val="0"/>
-                <w:noProof w:val="0"/>
-                <w:color w:val="000000" w:themeColor="text1" w:themeTint="FF" w:themeShade="FF"/>
-                <w:sz w:val="22"/>
-                <w:szCs w:val="22"/>
-                <w:lang w:val="en-US"/>
-              </w:rPr>
-              <w:t xml:space="preserve"> receipts to appropriate accounts and verif</w:t>
-            </w:r>
-            <w:r>
-              <w:rPr>
-                <w:rFonts w:ascii="Calibri Light" w:hAnsi="Calibri Light" w:eastAsia="Calibri Light" w:cs="Calibri Light"/>
-                <w:b w:val="0"/>
-                <w:bCs w:val="0"/>
-                <w:noProof w:val="0"/>
-                <w:color w:val="000000" w:themeColor="text1" w:themeTint="FF" w:themeShade="FF"/>
-                <w:sz w:val="22"/>
-                <w:szCs w:val="22"/>
-                <w:lang w:val="en-US"/>
-              </w:rPr>
-              <w:t>ied</w:t>
-            </w:r>
-            <w:r>
-              <w:rPr>
-                <w:rFonts w:ascii="Calibri Light" w:hAnsi="Calibri Light" w:eastAsia="Calibri Light" w:cs="Calibri Light"/>
-                <w:b w:val="0"/>
-                <w:bCs w:val="0"/>
-                <w:noProof w:val="0"/>
-                <w:color w:val="000000" w:themeColor="text1" w:themeTint="FF" w:themeShade="FF"/>
-                <w:sz w:val="22"/>
-                <w:szCs w:val="22"/>
-                <w:lang w:val="en-US"/>
-              </w:rPr>
-              <w:t xml:space="preserve"> transaction details.</w:t>
+                <w:color w:val="3B3838" w:themeColor="background2" w:themeTint="FF" w:themeShade="40"/>
+                <w:sz w:val="20"/>
+                <w:szCs w:val="20"/>
+                <w:lang w:val="en-US"/>
+              </w:rPr>
+              <w:t>Processed customer payments. Applied payments to specified accounts. Updated and reconciled company bank accounts. Prepared customer billing statements and invoices. Prepared monthly receivable reports for controller. Verified transaction details. Addressed customer billing questions. Mitigated billing discrepancies.</w:t>
             </w:r>
           </w:p>
           <w:tbl>
@@ -1069,9 +1271,9 @@
                       <w:b w:val="0"/>
                       <w:bCs w:val="0"/>
                       <w:noProof w:val="0"/>
-                      <w:color w:val="000000" w:themeColor="text1" w:themeTint="FF" w:themeShade="FF"/>
-                      <w:sz w:val="22"/>
-                      <w:szCs w:val="22"/>
+                      <w:color w:val="3B3838" w:themeColor="background2" w:themeTint="FF" w:themeShade="40"/>
+                      <w:sz w:val="20"/>
+                      <w:szCs w:val="20"/>
                       <w:lang w:val="en-US"/>
                     </w:rPr>
                   </w:pPr>
@@ -1081,9 +1283,9 @@
                       <w:b w:val="1"/>
                       <w:bCs w:val="1"/>
                       <w:noProof w:val="0"/>
-                      <w:color w:val="000000" w:themeColor="text1" w:themeTint="FF" w:themeShade="FF"/>
-                      <w:sz w:val="22"/>
-                      <w:szCs w:val="22"/>
+                      <w:color w:val="3B3838" w:themeColor="background2" w:themeTint="FF" w:themeShade="40"/>
+                      <w:sz w:val="20"/>
+                      <w:szCs w:val="20"/>
                       <w:lang w:val="en-US"/>
                     </w:rPr>
                     <w:t>Caregiver</w:t>
@@ -1094,9 +1296,9 @@
                       <w:b w:val="0"/>
                       <w:bCs w:val="0"/>
                       <w:noProof w:val="0"/>
-                      <w:color w:val="000000" w:themeColor="text1" w:themeTint="FF" w:themeShade="FF"/>
-                      <w:sz w:val="22"/>
-                      <w:szCs w:val="22"/>
+                      <w:color w:val="3B3838" w:themeColor="background2" w:themeTint="FF" w:themeShade="40"/>
+                      <w:sz w:val="20"/>
+                      <w:szCs w:val="20"/>
                       <w:lang w:val="en-US"/>
                     </w:rPr>
                     <w:t xml:space="preserve"> – </w:t>
@@ -1107,9 +1309,9 @@
                       <w:b w:val="0"/>
                       <w:bCs w:val="0"/>
                       <w:noProof w:val="0"/>
-                      <w:color w:val="000000" w:themeColor="text1" w:themeTint="FF" w:themeShade="FF"/>
-                      <w:sz w:val="22"/>
-                      <w:szCs w:val="22"/>
+                      <w:color w:val="3B3838" w:themeColor="background2" w:themeTint="FF" w:themeShade="40"/>
+                      <w:sz w:val="20"/>
+                      <w:szCs w:val="20"/>
                       <w:lang w:val="en-US"/>
                     </w:rPr>
                     <w:t>Woodway Senior Living</w:t>
@@ -1134,9 +1336,9 @@
                       <w:b w:val="0"/>
                       <w:bCs w:val="0"/>
                       <w:noProof w:val="0"/>
-                      <w:color w:val="000000" w:themeColor="text1" w:themeTint="FF" w:themeShade="FF"/>
-                      <w:sz w:val="22"/>
-                      <w:szCs w:val="22"/>
+                      <w:color w:val="3B3838" w:themeColor="background2" w:themeTint="FF" w:themeShade="40"/>
+                      <w:sz w:val="20"/>
+                      <w:szCs w:val="20"/>
                       <w:lang w:val="en-US"/>
                     </w:rPr>
                   </w:pPr>
@@ -1146,9 +1348,9 @@
                       <w:b w:val="0"/>
                       <w:bCs w:val="0"/>
                       <w:noProof w:val="0"/>
-                      <w:color w:val="000000" w:themeColor="text1" w:themeTint="FF" w:themeShade="FF"/>
-                      <w:sz w:val="22"/>
-                      <w:szCs w:val="22"/>
+                      <w:color w:val="3B3838" w:themeColor="background2" w:themeTint="FF" w:themeShade="40"/>
+                      <w:sz w:val="20"/>
+                      <w:szCs w:val="20"/>
                       <w:lang w:val="en-US"/>
                     </w:rPr>
                     <w:t>(</w:t>
@@ -1159,9 +1361,9 @@
                       <w:b w:val="0"/>
                       <w:bCs w:val="0"/>
                       <w:noProof w:val="0"/>
-                      <w:color w:val="000000" w:themeColor="text1" w:themeTint="FF" w:themeShade="FF"/>
-                      <w:sz w:val="22"/>
-                      <w:szCs w:val="22"/>
+                      <w:color w:val="3B3838" w:themeColor="background2" w:themeTint="FF" w:themeShade="40"/>
+                      <w:sz w:val="20"/>
+                      <w:szCs w:val="20"/>
                       <w:lang w:val="en-US"/>
                     </w:rPr>
                     <w:t>March</w:t>
@@ -1172,9 +1374,9 @@
                       <w:b w:val="0"/>
                       <w:bCs w:val="0"/>
                       <w:noProof w:val="0"/>
-                      <w:color w:val="000000" w:themeColor="text1" w:themeTint="FF" w:themeShade="FF"/>
-                      <w:sz w:val="22"/>
-                      <w:szCs w:val="22"/>
+                      <w:color w:val="3B3838" w:themeColor="background2" w:themeTint="FF" w:themeShade="40"/>
+                      <w:sz w:val="20"/>
+                      <w:szCs w:val="20"/>
                       <w:lang w:val="en-US"/>
                     </w:rPr>
                     <w:t xml:space="preserve"> 201</w:t>
@@ -1185,9 +1387,9 @@
                       <w:b w:val="0"/>
                       <w:bCs w:val="0"/>
                       <w:noProof w:val="0"/>
-                      <w:color w:val="000000" w:themeColor="text1" w:themeTint="FF" w:themeShade="FF"/>
-                      <w:sz w:val="22"/>
-                      <w:szCs w:val="22"/>
+                      <w:color w:val="3B3838" w:themeColor="background2" w:themeTint="FF" w:themeShade="40"/>
+                      <w:sz w:val="20"/>
+                      <w:szCs w:val="20"/>
                       <w:lang w:val="en-US"/>
                     </w:rPr>
                     <w:t>7</w:t>
@@ -1198,9 +1400,9 @@
                       <w:b w:val="0"/>
                       <w:bCs w:val="0"/>
                       <w:noProof w:val="0"/>
-                      <w:color w:val="000000" w:themeColor="text1" w:themeTint="FF" w:themeShade="FF"/>
-                      <w:sz w:val="22"/>
-                      <w:szCs w:val="22"/>
+                      <w:color w:val="3B3838" w:themeColor="background2" w:themeTint="FF" w:themeShade="40"/>
+                      <w:sz w:val="20"/>
+                      <w:szCs w:val="20"/>
                       <w:lang w:val="en-US"/>
                     </w:rPr>
                     <w:t xml:space="preserve"> – </w:t>
@@ -1211,9 +1413,9 @@
                       <w:b w:val="0"/>
                       <w:bCs w:val="0"/>
                       <w:noProof w:val="0"/>
-                      <w:color w:val="000000" w:themeColor="text1" w:themeTint="FF" w:themeShade="FF"/>
-                      <w:sz w:val="22"/>
-                      <w:szCs w:val="22"/>
+                      <w:color w:val="3B3838" w:themeColor="background2" w:themeTint="FF" w:themeShade="40"/>
+                      <w:sz w:val="20"/>
+                      <w:szCs w:val="20"/>
                       <w:lang w:val="en-US"/>
                     </w:rPr>
                     <w:t>Jan</w:t>
@@ -1224,9 +1426,9 @@
                       <w:b w:val="0"/>
                       <w:bCs w:val="0"/>
                       <w:noProof w:val="0"/>
-                      <w:color w:val="000000" w:themeColor="text1" w:themeTint="FF" w:themeShade="FF"/>
-                      <w:sz w:val="22"/>
-                      <w:szCs w:val="22"/>
+                      <w:color w:val="3B3838" w:themeColor="background2" w:themeTint="FF" w:themeShade="40"/>
+                      <w:sz w:val="20"/>
+                      <w:szCs w:val="20"/>
                       <w:lang w:val="en-US"/>
                     </w:rPr>
                     <w:t>. 201</w:t>
@@ -1237,9 +1439,9 @@
                       <w:b w:val="0"/>
                       <w:bCs w:val="0"/>
                       <w:noProof w:val="0"/>
-                      <w:color w:val="000000" w:themeColor="text1" w:themeTint="FF" w:themeShade="FF"/>
-                      <w:sz w:val="22"/>
-                      <w:szCs w:val="22"/>
+                      <w:color w:val="3B3838" w:themeColor="background2" w:themeTint="FF" w:themeShade="40"/>
+                      <w:sz w:val="20"/>
+                      <w:szCs w:val="20"/>
                       <w:lang w:val="en-US"/>
                     </w:rPr>
                     <w:t>8</w:t>
@@ -1250,9 +1452,9 @@
                       <w:b w:val="0"/>
                       <w:bCs w:val="0"/>
                       <w:noProof w:val="0"/>
-                      <w:color w:val="000000" w:themeColor="text1" w:themeTint="FF" w:themeShade="FF"/>
-                      <w:sz w:val="22"/>
-                      <w:szCs w:val="22"/>
+                      <w:color w:val="3B3838" w:themeColor="background2" w:themeTint="FF" w:themeShade="40"/>
+                      <w:sz w:val="20"/>
+                      <w:szCs w:val="20"/>
                       <w:lang w:val="en-US"/>
                     </w:rPr>
                     <w:t>)</w:t>
@@ -1271,9 +1473,9 @@
                 <w:b w:val="0"/>
                 <w:bCs w:val="0"/>
                 <w:noProof w:val="0"/>
-                <w:color w:val="000000" w:themeColor="text1" w:themeTint="FF" w:themeShade="FF"/>
-                <w:sz w:val="22"/>
-                <w:szCs w:val="22"/>
+                <w:color w:val="3B3838" w:themeColor="background2" w:themeTint="FF" w:themeShade="40"/>
+                <w:sz w:val="20"/>
+                <w:szCs w:val="20"/>
                 <w:lang w:val="en-US"/>
               </w:rPr>
             </w:pPr>
@@ -1283,12 +1485,12 @@
                 <w:b w:val="0"/>
                 <w:bCs w:val="0"/>
                 <w:noProof w:val="0"/>
-                <w:color w:val="000000" w:themeColor="text1" w:themeTint="FF" w:themeShade="FF"/>
-                <w:sz w:val="22"/>
-                <w:szCs w:val="22"/>
-                <w:lang w:val="en-US"/>
-              </w:rPr>
-              <w:t>Assisted elderly patients in daily living activities such as nutrition, ambulation, administering medications and personal care/hygiene.</w:t>
+                <w:color w:val="3B3838" w:themeColor="background2" w:themeTint="FF" w:themeShade="40"/>
+                <w:sz w:val="20"/>
+                <w:szCs w:val="20"/>
+                <w:lang w:val="en-US"/>
+              </w:rPr>
+              <w:t xml:space="preserve">Assisted elderly patients in daily living activities such as nutrition, ambulation, administering medications and personal care/hygiene. </w:t>
             </w:r>
             <w:r>
               <w:rPr>
@@ -1296,12 +1498,12 @@
                 <w:b w:val="0"/>
                 <w:bCs w:val="0"/>
                 <w:noProof w:val="0"/>
-                <w:color w:val="000000" w:themeColor="text1" w:themeTint="FF" w:themeShade="FF"/>
-                <w:sz w:val="22"/>
-                <w:szCs w:val="22"/>
-                <w:lang w:val="en-US"/>
-              </w:rPr>
-              <w:t xml:space="preserve"> Coordinated with nutrition staff for weekly food orders.</w:t>
+                <w:color w:val="3B3838" w:themeColor="background2" w:themeTint="FF" w:themeShade="40"/>
+                <w:sz w:val="20"/>
+                <w:szCs w:val="20"/>
+                <w:lang w:val="en-US"/>
+              </w:rPr>
+              <w:t>Assisted culinary director in budgeting and purchasing for weekly food orders.</w:t>
             </w:r>
           </w:p>
           <w:tbl>
@@ -1335,9 +1537,9 @@
                       <w:b w:val="0"/>
                       <w:bCs w:val="0"/>
                       <w:noProof w:val="0"/>
-                      <w:color w:val="000000" w:themeColor="text1" w:themeTint="FF" w:themeShade="FF"/>
-                      <w:sz w:val="22"/>
-                      <w:szCs w:val="22"/>
+                      <w:color w:val="3B3838" w:themeColor="background2" w:themeTint="FF" w:themeShade="40"/>
+                      <w:sz w:val="20"/>
+                      <w:szCs w:val="20"/>
                       <w:lang w:val="en-US"/>
                     </w:rPr>
                   </w:pPr>
@@ -1347,9 +1549,9 @@
                       <w:b w:val="1"/>
                       <w:bCs w:val="1"/>
                       <w:noProof w:val="0"/>
-                      <w:color w:val="000000" w:themeColor="text1" w:themeTint="FF" w:themeShade="FF"/>
-                      <w:sz w:val="22"/>
-                      <w:szCs w:val="22"/>
+                      <w:color w:val="3B3838" w:themeColor="background2" w:themeTint="FF" w:themeShade="40"/>
+                      <w:sz w:val="20"/>
+                      <w:szCs w:val="20"/>
                       <w:lang w:val="en-US"/>
                     </w:rPr>
                     <w:t>Mobile Developer</w:t>
@@ -1360,9 +1562,9 @@
                       <w:b w:val="0"/>
                       <w:bCs w:val="0"/>
                       <w:noProof w:val="0"/>
-                      <w:color w:val="000000" w:themeColor="text1" w:themeTint="FF" w:themeShade="FF"/>
-                      <w:sz w:val="22"/>
-                      <w:szCs w:val="22"/>
+                      <w:color w:val="3B3838" w:themeColor="background2" w:themeTint="FF" w:themeShade="40"/>
+                      <w:sz w:val="20"/>
+                      <w:szCs w:val="20"/>
                       <w:lang w:val="en-US"/>
                     </w:rPr>
                     <w:t xml:space="preserve"> – </w:t>
@@ -1374,9 +1576,9 @@
                       <w:b w:val="0"/>
                       <w:bCs w:val="0"/>
                       <w:noProof w:val="0"/>
-                      <w:color w:val="000000" w:themeColor="text1" w:themeTint="FF" w:themeShade="FF"/>
-                      <w:sz w:val="22"/>
-                      <w:szCs w:val="22"/>
+                      <w:color w:val="3B3838" w:themeColor="background2" w:themeTint="FF" w:themeShade="40"/>
+                      <w:sz w:val="20"/>
+                      <w:szCs w:val="20"/>
                       <w:lang w:val="en-US"/>
                     </w:rPr>
                     <w:t>ServiceMonster</w:t>
@@ -1402,9 +1604,9 @@
                       <w:b w:val="0"/>
                       <w:bCs w:val="0"/>
                       <w:noProof w:val="0"/>
-                      <w:color w:val="000000" w:themeColor="text1" w:themeTint="FF" w:themeShade="FF"/>
-                      <w:sz w:val="22"/>
-                      <w:szCs w:val="22"/>
+                      <w:color w:val="3B3838" w:themeColor="background2" w:themeTint="FF" w:themeShade="40"/>
+                      <w:sz w:val="20"/>
+                      <w:szCs w:val="20"/>
                       <w:lang w:val="en-US"/>
                     </w:rPr>
                   </w:pPr>
@@ -1414,9 +1616,9 @@
                       <w:b w:val="0"/>
                       <w:bCs w:val="0"/>
                       <w:noProof w:val="0"/>
-                      <w:color w:val="000000" w:themeColor="text1" w:themeTint="FF" w:themeShade="FF"/>
-                      <w:sz w:val="22"/>
-                      <w:szCs w:val="22"/>
+                      <w:color w:val="3B3838" w:themeColor="background2" w:themeTint="FF" w:themeShade="40"/>
+                      <w:sz w:val="20"/>
+                      <w:szCs w:val="20"/>
                       <w:lang w:val="en-US"/>
                     </w:rPr>
                     <w:t>(</w:t>
@@ -1427,9 +1629,9 @@
                       <w:b w:val="0"/>
                       <w:bCs w:val="0"/>
                       <w:noProof w:val="0"/>
-                      <w:color w:val="000000" w:themeColor="text1" w:themeTint="FF" w:themeShade="FF"/>
-                      <w:sz w:val="22"/>
-                      <w:szCs w:val="22"/>
+                      <w:color w:val="3B3838" w:themeColor="background2" w:themeTint="FF" w:themeShade="40"/>
+                      <w:sz w:val="20"/>
+                      <w:szCs w:val="20"/>
                       <w:lang w:val="en-US"/>
                     </w:rPr>
                     <w:t>Dec.</w:t>
@@ -1440,9 +1642,9 @@
                       <w:b w:val="0"/>
                       <w:bCs w:val="0"/>
                       <w:noProof w:val="0"/>
-                      <w:color w:val="000000" w:themeColor="text1" w:themeTint="FF" w:themeShade="FF"/>
-                      <w:sz w:val="22"/>
-                      <w:szCs w:val="22"/>
+                      <w:color w:val="3B3838" w:themeColor="background2" w:themeTint="FF" w:themeShade="40"/>
+                      <w:sz w:val="20"/>
+                      <w:szCs w:val="20"/>
                       <w:lang w:val="en-US"/>
                     </w:rPr>
                     <w:t xml:space="preserve"> 201</w:t>
@@ -1453,9 +1655,9 @@
                       <w:b w:val="0"/>
                       <w:bCs w:val="0"/>
                       <w:noProof w:val="0"/>
-                      <w:color w:val="000000" w:themeColor="text1" w:themeTint="FF" w:themeShade="FF"/>
-                      <w:sz w:val="22"/>
-                      <w:szCs w:val="22"/>
+                      <w:color w:val="3B3838" w:themeColor="background2" w:themeTint="FF" w:themeShade="40"/>
+                      <w:sz w:val="20"/>
+                      <w:szCs w:val="20"/>
                       <w:lang w:val="en-US"/>
                     </w:rPr>
                     <w:t>6</w:t>
@@ -1466,9 +1668,9 @@
                       <w:b w:val="0"/>
                       <w:bCs w:val="0"/>
                       <w:noProof w:val="0"/>
-                      <w:color w:val="000000" w:themeColor="text1" w:themeTint="FF" w:themeShade="FF"/>
-                      <w:sz w:val="22"/>
-                      <w:szCs w:val="22"/>
+                      <w:color w:val="3B3838" w:themeColor="background2" w:themeTint="FF" w:themeShade="40"/>
+                      <w:sz w:val="20"/>
+                      <w:szCs w:val="20"/>
                       <w:lang w:val="en-US"/>
                     </w:rPr>
                     <w:t xml:space="preserve"> – </w:t>
@@ -1479,9 +1681,9 @@
                       <w:b w:val="0"/>
                       <w:bCs w:val="0"/>
                       <w:noProof w:val="0"/>
-                      <w:color w:val="000000" w:themeColor="text1" w:themeTint="FF" w:themeShade="FF"/>
-                      <w:sz w:val="22"/>
-                      <w:szCs w:val="22"/>
+                      <w:color w:val="3B3838" w:themeColor="background2" w:themeTint="FF" w:themeShade="40"/>
+                      <w:sz w:val="20"/>
+                      <w:szCs w:val="20"/>
                       <w:lang w:val="en-US"/>
                     </w:rPr>
                     <w:t>March</w:t>
@@ -1492,9 +1694,9 @@
                       <w:b w:val="0"/>
                       <w:bCs w:val="0"/>
                       <w:noProof w:val="0"/>
-                      <w:color w:val="000000" w:themeColor="text1" w:themeTint="FF" w:themeShade="FF"/>
-                      <w:sz w:val="22"/>
-                      <w:szCs w:val="22"/>
+                      <w:color w:val="3B3838" w:themeColor="background2" w:themeTint="FF" w:themeShade="40"/>
+                      <w:sz w:val="20"/>
+                      <w:szCs w:val="20"/>
                       <w:lang w:val="en-US"/>
                     </w:rPr>
                     <w:t xml:space="preserve"> 201</w:t>
@@ -1505,9 +1707,9 @@
                       <w:b w:val="0"/>
                       <w:bCs w:val="0"/>
                       <w:noProof w:val="0"/>
-                      <w:color w:val="000000" w:themeColor="text1" w:themeTint="FF" w:themeShade="FF"/>
-                      <w:sz w:val="22"/>
-                      <w:szCs w:val="22"/>
+                      <w:color w:val="3B3838" w:themeColor="background2" w:themeTint="FF" w:themeShade="40"/>
+                      <w:sz w:val="20"/>
+                      <w:szCs w:val="20"/>
                       <w:lang w:val="en-US"/>
                     </w:rPr>
                     <w:t>7</w:t>
@@ -1518,9 +1720,9 @@
                       <w:b w:val="0"/>
                       <w:bCs w:val="0"/>
                       <w:noProof w:val="0"/>
-                      <w:color w:val="000000" w:themeColor="text1" w:themeTint="FF" w:themeShade="FF"/>
-                      <w:sz w:val="22"/>
-                      <w:szCs w:val="22"/>
+                      <w:color w:val="3B3838" w:themeColor="background2" w:themeTint="FF" w:themeShade="40"/>
+                      <w:sz w:val="20"/>
+                      <w:szCs w:val="20"/>
                       <w:lang w:val="en-US"/>
                     </w:rPr>
                     <w:t>)</w:t>
@@ -1539,9 +1741,9 @@
                 <w:b w:val="0"/>
                 <w:bCs w:val="0"/>
                 <w:noProof w:val="0"/>
-                <w:color w:val="000000" w:themeColor="text1" w:themeTint="FF" w:themeShade="FF"/>
-                <w:sz w:val="22"/>
-                <w:szCs w:val="22"/>
+                <w:color w:val="3B3838" w:themeColor="background2" w:themeTint="FF" w:themeShade="40"/>
+                <w:sz w:val="20"/>
+                <w:szCs w:val="20"/>
                 <w:lang w:val="en-US"/>
               </w:rPr>
             </w:pPr>
@@ -1551,9 +1753,9 @@
                 <w:b w:val="0"/>
                 <w:bCs w:val="0"/>
                 <w:noProof w:val="0"/>
-                <w:color w:val="000000" w:themeColor="text1" w:themeTint="FF" w:themeShade="FF"/>
-                <w:sz w:val="22"/>
-                <w:szCs w:val="22"/>
+                <w:color w:val="3B3838" w:themeColor="background2" w:themeTint="FF" w:themeShade="40"/>
+                <w:sz w:val="20"/>
+                <w:szCs w:val="20"/>
                 <w:lang w:val="en-US"/>
               </w:rPr>
               <w:t xml:space="preserve">Developed </w:t>
@@ -1564,9 +1766,9 @@
                 <w:b w:val="0"/>
                 <w:bCs w:val="0"/>
                 <w:noProof w:val="0"/>
-                <w:color w:val="000000" w:themeColor="text1" w:themeTint="FF" w:themeShade="FF"/>
-                <w:sz w:val="22"/>
-                <w:szCs w:val="22"/>
+                <w:color w:val="3B3838" w:themeColor="background2" w:themeTint="FF" w:themeShade="40"/>
+                <w:sz w:val="20"/>
+                <w:szCs w:val="20"/>
                 <w:lang w:val="en-US"/>
               </w:rPr>
               <w:t>Point-of-Sale</w:t>
@@ -1577,9 +1779,9 @@
                 <w:b w:val="0"/>
                 <w:bCs w:val="0"/>
                 <w:noProof w:val="0"/>
-                <w:color w:val="000000" w:themeColor="text1" w:themeTint="FF" w:themeShade="FF"/>
-                <w:sz w:val="22"/>
-                <w:szCs w:val="22"/>
+                <w:color w:val="3B3838" w:themeColor="background2" w:themeTint="FF" w:themeShade="40"/>
+                <w:sz w:val="20"/>
+                <w:szCs w:val="20"/>
                 <w:lang w:val="en-US"/>
               </w:rPr>
               <w:t>, invoice &amp; estimate, inventory, accounting, and fleet routing &amp; tracking</w:t>
@@ -1590,9 +1792,9 @@
                 <w:b w:val="0"/>
                 <w:bCs w:val="0"/>
                 <w:noProof w:val="0"/>
-                <w:color w:val="000000" w:themeColor="text1" w:themeTint="FF" w:themeShade="FF"/>
-                <w:sz w:val="22"/>
-                <w:szCs w:val="22"/>
+                <w:color w:val="3B3838" w:themeColor="background2" w:themeTint="FF" w:themeShade="40"/>
+                <w:sz w:val="20"/>
+                <w:szCs w:val="20"/>
                 <w:lang w:val="en-US"/>
               </w:rPr>
               <w:t xml:space="preserve"> software</w:t>
@@ -1603,278 +1805,12 @@
                 <w:b w:val="0"/>
                 <w:bCs w:val="0"/>
                 <w:noProof w:val="0"/>
-                <w:color w:val="000000" w:themeColor="text1" w:themeTint="FF" w:themeShade="FF"/>
-                <w:sz w:val="22"/>
-                <w:szCs w:val="22"/>
+                <w:color w:val="3B3838" w:themeColor="background2" w:themeTint="FF" w:themeShade="40"/>
+                <w:sz w:val="20"/>
+                <w:szCs w:val="20"/>
                 <w:lang w:val="en-US"/>
               </w:rPr>
               <w:t>. Worked with mobile team to develop tablet-based solutions using React Native.</w:t>
-            </w:r>
-          </w:p>
-          <w:tbl>
-            <w:tblPr>
-              <w:tblStyle w:val="ListTable1Light-Accent1"/>
-              <w:tblW w:w="0" w:type="auto"/>
-              <w:tblInd w:w="0" w:type="dxa"/>
-              <w:tblLayout w:type="fixed"/>
-              <w:tblLook w:val="06A0" w:firstRow="1" w:lastRow="0" w:firstColumn="1" w:lastColumn="0" w:noHBand="1" w:noVBand="1"/>
-            </w:tblPr>
-            <w:tblGrid>
-              <w:gridCol w:w="6720"/>
-              <w:gridCol w:w="2490"/>
-            </w:tblGrid>
-            <w:tr>
-              <w:tc>
-                <w:tcPr>
-                  <w:cnfStyle w:val="001000000000" w:firstRow="0" w:lastRow="0" w:firstColumn="1" w:lastColumn="0" w:oddVBand="0" w:evenVBand="0" w:oddHBand="0" w:evenHBand="0" w:firstRowFirstColumn="0" w:firstRowLastColumn="0" w:lastRowFirstColumn="0" w:lastRowLastColumn="0"/>
-                  <w:tcW w:w="6720" w:type="dxa"/>
-                  <w:shd w:val="clear" w:color="auto" w:fill="F2F2F2" w:themeFill="background1" w:themeFillShade="F2"/>
-                  <w:tcMar/>
-                  <w:vAlign w:val="center"/>
-                </w:tcPr>
-                <w:p>
-                  <w:pPr>
-                    <w:pStyle w:val="Normal"/>
-                    <w:spacing w:before="60" w:beforeAutospacing="off" w:line="240" w:lineRule="auto"/>
-                    <w:jc w:val="left"/>
-                    <w:rPr>
-                      <w:rFonts w:ascii="Calibri Light" w:hAnsi="Calibri Light" w:eastAsia="Calibri Light" w:cs="Calibri Light" w:asciiTheme="majorAscii" w:hAnsiTheme="majorAscii" w:eastAsiaTheme="majorAscii" w:cstheme="majorAscii"/>
-                      <w:b w:val="0"/>
-                      <w:bCs w:val="0"/>
-                      <w:noProof w:val="0"/>
-                      <w:color w:val="000000" w:themeColor="text1" w:themeTint="FF" w:themeShade="FF"/>
-                      <w:sz w:val="22"/>
-                      <w:szCs w:val="22"/>
-                      <w:lang w:val="en-US"/>
-                    </w:rPr>
-                  </w:pPr>
-                  <w:r>
-                    <w:rPr>
-                      <w:rFonts w:ascii="Calibri Light" w:hAnsi="Calibri Light" w:eastAsia="Calibri Light" w:cs="Calibri Light" w:asciiTheme="majorAscii" w:hAnsiTheme="majorAscii" w:eastAsiaTheme="majorAscii" w:cstheme="majorAscii"/>
-                      <w:b w:val="1"/>
-                      <w:bCs w:val="1"/>
-                      <w:noProof w:val="0"/>
-                      <w:color w:val="000000" w:themeColor="text1" w:themeTint="FF" w:themeShade="FF"/>
-                      <w:sz w:val="22"/>
-                      <w:szCs w:val="22"/>
-                      <w:lang w:val="en-US"/>
-                    </w:rPr>
-                    <w:t>A</w:t>
-                  </w:r>
-                  <w:r>
-                    <w:rPr>
-                      <w:rFonts w:ascii="Calibri Light" w:hAnsi="Calibri Light" w:eastAsia="Calibri Light" w:cs="Calibri Light" w:asciiTheme="majorAscii" w:hAnsiTheme="majorAscii" w:eastAsiaTheme="majorAscii" w:cstheme="majorAscii"/>
-                      <w:b w:val="1"/>
-                      <w:bCs w:val="1"/>
-                      <w:noProof w:val="0"/>
-                      <w:color w:val="000000" w:themeColor="text1" w:themeTint="FF" w:themeShade="FF"/>
-                      <w:sz w:val="22"/>
-                      <w:szCs w:val="22"/>
-                      <w:lang w:val="en-US"/>
-                    </w:rPr>
-                    <w:t>ssembler</w:t>
-                  </w:r>
-                  <w:r>
-                    <w:rPr>
-                      <w:rFonts w:ascii="Calibri Light" w:hAnsi="Calibri Light" w:eastAsia="Calibri Light" w:cs="Calibri Light" w:asciiTheme="majorAscii" w:hAnsiTheme="majorAscii" w:eastAsiaTheme="majorAscii" w:cstheme="majorAscii"/>
-                      <w:b w:val="0"/>
-                      <w:bCs w:val="0"/>
-                      <w:noProof w:val="0"/>
-                      <w:color w:val="000000" w:themeColor="text1" w:themeTint="FF" w:themeShade="FF"/>
-                      <w:sz w:val="22"/>
-                      <w:szCs w:val="22"/>
-                      <w:lang w:val="en-US"/>
-                    </w:rPr>
-                    <w:t xml:space="preserve"> – </w:t>
-                  </w:r>
-                  <w:r>
-                    <w:rPr>
-                      <w:rFonts w:ascii="Calibri Light" w:hAnsi="Calibri Light" w:eastAsia="Calibri Light" w:cs="Calibri Light" w:asciiTheme="majorAscii" w:hAnsiTheme="majorAscii" w:eastAsiaTheme="majorAscii" w:cstheme="majorAscii"/>
-                      <w:b w:val="0"/>
-                      <w:bCs w:val="0"/>
-                      <w:noProof w:val="0"/>
-                      <w:color w:val="000000" w:themeColor="text1" w:themeTint="FF" w:themeShade="FF"/>
-                      <w:sz w:val="22"/>
-                      <w:szCs w:val="22"/>
-                      <w:lang w:val="en-US"/>
-                    </w:rPr>
-                    <w:t>Itek Energy</w:t>
-                  </w:r>
-                </w:p>
-              </w:tc>
-              <w:tc>
-                <w:tcPr>
-                  <w:cnfStyle w:val="000000000000" w:firstRow="0" w:lastRow="0" w:firstColumn="0" w:lastColumn="0" w:oddVBand="0" w:evenVBand="0" w:oddHBand="0" w:evenHBand="0" w:firstRowFirstColumn="0" w:firstRowLastColumn="0" w:lastRowFirstColumn="0" w:lastRowLastColumn="0"/>
-                  <w:tcW w:w="2490" w:type="dxa"/>
-                  <w:shd w:val="clear" w:color="auto" w:fill="F2F2F2" w:themeFill="background1" w:themeFillShade="F2"/>
-                  <w:tcMar/>
-                  <w:vAlign w:val="center"/>
-                </w:tcPr>
-                <w:p>
-                  <w:pPr>
-                    <w:pStyle w:val="Normal"/>
-                    <w:spacing w:line="240" w:lineRule="auto"/>
-                    <w:jc w:val="right"/>
-                    <w:rPr>
-                      <w:rFonts w:ascii="Calibri Light" w:hAnsi="Calibri Light" w:eastAsia="Calibri Light" w:cs="Calibri Light" w:asciiTheme="majorAscii" w:hAnsiTheme="majorAscii" w:eastAsiaTheme="majorAscii" w:cstheme="majorAscii"/>
-                      <w:b w:val="0"/>
-                      <w:bCs w:val="0"/>
-                      <w:noProof w:val="0"/>
-                      <w:color w:val="000000" w:themeColor="text1" w:themeTint="FF" w:themeShade="FF"/>
-                      <w:sz w:val="22"/>
-                      <w:szCs w:val="22"/>
-                      <w:lang w:val="en-US"/>
-                    </w:rPr>
-                  </w:pPr>
-                  <w:r>
-                    <w:rPr>
-                      <w:rFonts w:ascii="Calibri Light" w:hAnsi="Calibri Light" w:eastAsia="Calibri Light" w:cs="Calibri Light" w:asciiTheme="majorAscii" w:hAnsiTheme="majorAscii" w:eastAsiaTheme="majorAscii" w:cstheme="majorAscii"/>
-                      <w:b w:val="0"/>
-                      <w:bCs w:val="0"/>
-                      <w:noProof w:val="0"/>
-                      <w:color w:val="000000" w:themeColor="text1" w:themeTint="FF" w:themeShade="FF"/>
-                      <w:sz w:val="22"/>
-                      <w:szCs w:val="22"/>
-                      <w:lang w:val="en-US"/>
-                    </w:rPr>
-                    <w:t>(J</w:t>
-                  </w:r>
-                  <w:r>
-                    <w:rPr>
-                      <w:rFonts w:ascii="Calibri Light" w:hAnsi="Calibri Light" w:eastAsia="Calibri Light" w:cs="Calibri Light" w:asciiTheme="majorAscii" w:hAnsiTheme="majorAscii" w:eastAsiaTheme="majorAscii" w:cstheme="majorAscii"/>
-                      <w:b w:val="0"/>
-                      <w:bCs w:val="0"/>
-                      <w:noProof w:val="0"/>
-                      <w:color w:val="000000" w:themeColor="text1" w:themeTint="FF" w:themeShade="FF"/>
-                      <w:sz w:val="22"/>
-                      <w:szCs w:val="22"/>
-                      <w:lang w:val="en-US"/>
-                    </w:rPr>
-                    <w:t>une</w:t>
-                  </w:r>
-                  <w:r>
-                    <w:rPr>
-                      <w:rFonts w:ascii="Calibri Light" w:hAnsi="Calibri Light" w:eastAsia="Calibri Light" w:cs="Calibri Light" w:asciiTheme="majorAscii" w:hAnsiTheme="majorAscii" w:eastAsiaTheme="majorAscii" w:cstheme="majorAscii"/>
-                      <w:b w:val="0"/>
-                      <w:bCs w:val="0"/>
-                      <w:noProof w:val="0"/>
-                      <w:color w:val="000000" w:themeColor="text1" w:themeTint="FF" w:themeShade="FF"/>
-                      <w:sz w:val="22"/>
-                      <w:szCs w:val="22"/>
-                      <w:lang w:val="en-US"/>
-                    </w:rPr>
-                    <w:t xml:space="preserve"> 201</w:t>
-                  </w:r>
-                  <w:r>
-                    <w:rPr>
-                      <w:rFonts w:ascii="Calibri Light" w:hAnsi="Calibri Light" w:eastAsia="Calibri Light" w:cs="Calibri Light" w:asciiTheme="majorAscii" w:hAnsiTheme="majorAscii" w:eastAsiaTheme="majorAscii" w:cstheme="majorAscii"/>
-                      <w:b w:val="0"/>
-                      <w:bCs w:val="0"/>
-                      <w:noProof w:val="0"/>
-                      <w:color w:val="000000" w:themeColor="text1" w:themeTint="FF" w:themeShade="FF"/>
-                      <w:sz w:val="22"/>
-                      <w:szCs w:val="22"/>
-                      <w:lang w:val="en-US"/>
-                    </w:rPr>
-                    <w:t>6</w:t>
-                  </w:r>
-                  <w:r>
-                    <w:rPr>
-                      <w:rFonts w:ascii="Calibri Light" w:hAnsi="Calibri Light" w:eastAsia="Calibri Light" w:cs="Calibri Light" w:asciiTheme="majorAscii" w:hAnsiTheme="majorAscii" w:eastAsiaTheme="majorAscii" w:cstheme="majorAscii"/>
-                      <w:b w:val="0"/>
-                      <w:bCs w:val="0"/>
-                      <w:noProof w:val="0"/>
-                      <w:color w:val="000000" w:themeColor="text1" w:themeTint="FF" w:themeShade="FF"/>
-                      <w:sz w:val="22"/>
-                      <w:szCs w:val="22"/>
-                      <w:lang w:val="en-US"/>
-                    </w:rPr>
-                    <w:t xml:space="preserve"> – </w:t>
-                  </w:r>
-                  <w:r>
-                    <w:rPr>
-                      <w:rFonts w:ascii="Calibri Light" w:hAnsi="Calibri Light" w:eastAsia="Calibri Light" w:cs="Calibri Light" w:asciiTheme="majorAscii" w:hAnsiTheme="majorAscii" w:eastAsiaTheme="majorAscii" w:cstheme="majorAscii"/>
-                      <w:b w:val="0"/>
-                      <w:bCs w:val="0"/>
-                      <w:noProof w:val="0"/>
-                      <w:color w:val="000000" w:themeColor="text1" w:themeTint="FF" w:themeShade="FF"/>
-                      <w:sz w:val="22"/>
-                      <w:szCs w:val="22"/>
-                      <w:lang w:val="en-US"/>
-                    </w:rPr>
-                    <w:t>Dec</w:t>
-                  </w:r>
-                  <w:r>
-                    <w:rPr>
-                      <w:rFonts w:ascii="Calibri Light" w:hAnsi="Calibri Light" w:eastAsia="Calibri Light" w:cs="Calibri Light" w:asciiTheme="majorAscii" w:hAnsiTheme="majorAscii" w:eastAsiaTheme="majorAscii" w:cstheme="majorAscii"/>
-                      <w:b w:val="0"/>
-                      <w:bCs w:val="0"/>
-                      <w:noProof w:val="0"/>
-                      <w:color w:val="000000" w:themeColor="text1" w:themeTint="FF" w:themeShade="FF"/>
-                      <w:sz w:val="22"/>
-                      <w:szCs w:val="22"/>
-                      <w:lang w:val="en-US"/>
-                    </w:rPr>
-                    <w:t>. 201</w:t>
-                  </w:r>
-                  <w:r>
-                    <w:rPr>
-                      <w:rFonts w:ascii="Calibri Light" w:hAnsi="Calibri Light" w:eastAsia="Calibri Light" w:cs="Calibri Light" w:asciiTheme="majorAscii" w:hAnsiTheme="majorAscii" w:eastAsiaTheme="majorAscii" w:cstheme="majorAscii"/>
-                      <w:b w:val="0"/>
-                      <w:bCs w:val="0"/>
-                      <w:noProof w:val="0"/>
-                      <w:color w:val="000000" w:themeColor="text1" w:themeTint="FF" w:themeShade="FF"/>
-                      <w:sz w:val="22"/>
-                      <w:szCs w:val="22"/>
-                      <w:lang w:val="en-US"/>
-                    </w:rPr>
-                    <w:t>6</w:t>
-                  </w:r>
-                  <w:r>
-                    <w:rPr>
-                      <w:rFonts w:ascii="Calibri Light" w:hAnsi="Calibri Light" w:eastAsia="Calibri Light" w:cs="Calibri Light" w:asciiTheme="majorAscii" w:hAnsiTheme="majorAscii" w:eastAsiaTheme="majorAscii" w:cstheme="majorAscii"/>
-                      <w:b w:val="0"/>
-                      <w:bCs w:val="0"/>
-                      <w:noProof w:val="0"/>
-                      <w:color w:val="000000" w:themeColor="text1" w:themeTint="FF" w:themeShade="FF"/>
-                      <w:sz w:val="22"/>
-                      <w:szCs w:val="22"/>
-                      <w:lang w:val="en-US"/>
-                    </w:rPr>
-                    <w:t>)</w:t>
-                  </w:r>
-                </w:p>
-              </w:tc>
-            </w:tr>
-          </w:tbl>
-          <w:p>
-            <w:pPr>
-              <w:pStyle w:val="Normal"/>
-              <w:spacing w:after="0" w:afterAutospacing="off" w:line="240" w:lineRule="auto"/>
-              <w:ind w:firstLine="720"/>
-              <w:rPr>
-                <w:rFonts w:ascii="Calibri Light" w:hAnsi="Calibri Light" w:eastAsia="Calibri Light" w:cs="Calibri Light"/>
-                <w:b w:val="0"/>
-                <w:bCs w:val="0"/>
-                <w:noProof w:val="0"/>
-                <w:color w:val="000000" w:themeColor="text1" w:themeTint="FF" w:themeShade="FF"/>
-                <w:sz w:val="22"/>
-                <w:szCs w:val="22"/>
-                <w:lang w:val="en-US"/>
-              </w:rPr>
-            </w:pPr>
-            <w:r>
-              <w:rPr>
-                <w:rFonts w:ascii="Calibri Light" w:hAnsi="Calibri Light" w:eastAsia="Calibri Light" w:cs="Calibri Light"/>
-                <w:b w:val="0"/>
-                <w:bCs w:val="0"/>
-                <w:noProof w:val="0"/>
-                <w:color w:val="000000" w:themeColor="text1" w:themeTint="FF" w:themeShade="FF"/>
-                <w:sz w:val="22"/>
-                <w:szCs w:val="22"/>
-                <w:lang w:val="en-US"/>
-              </w:rPr>
-              <w:t>Performed basic assembly tasks for solar panel construction. Made bus bars, placed bars on panels to be spot welded, soldered broken welds, and installed junction boxes.</w:t>
             </w:r>
           </w:p>
           <w:tbl>
@@ -1908,9 +1844,9 @@
                       <w:b w:val="0"/>
                       <w:bCs w:val="0"/>
                       <w:noProof w:val="0"/>
-                      <w:color w:val="000000" w:themeColor="text1" w:themeTint="FF" w:themeShade="FF"/>
-                      <w:sz w:val="22"/>
-                      <w:szCs w:val="22"/>
+                      <w:color w:val="3B3838" w:themeColor="background2" w:themeTint="FF" w:themeShade="40"/>
+                      <w:sz w:val="20"/>
+                      <w:szCs w:val="20"/>
                       <w:lang w:val="en-US"/>
                     </w:rPr>
                   </w:pPr>
@@ -1920,9 +1856,9 @@
                       <w:b w:val="1"/>
                       <w:bCs w:val="1"/>
                       <w:noProof w:val="0"/>
-                      <w:color w:val="000000" w:themeColor="text1" w:themeTint="FF" w:themeShade="FF"/>
-                      <w:sz w:val="22"/>
-                      <w:szCs w:val="22"/>
+                      <w:color w:val="3B3838" w:themeColor="background2" w:themeTint="FF" w:themeShade="40"/>
+                      <w:sz w:val="20"/>
+                      <w:szCs w:val="20"/>
                       <w:lang w:val="en-US"/>
                     </w:rPr>
                     <w:t>Sales Supervisor</w:t>
@@ -1933,9 +1869,9 @@
                       <w:b w:val="0"/>
                       <w:bCs w:val="0"/>
                       <w:noProof w:val="0"/>
-                      <w:color w:val="000000" w:themeColor="text1" w:themeTint="FF" w:themeShade="FF"/>
-                      <w:sz w:val="22"/>
-                      <w:szCs w:val="22"/>
+                      <w:color w:val="3B3838" w:themeColor="background2" w:themeTint="FF" w:themeShade="40"/>
+                      <w:sz w:val="20"/>
+                      <w:szCs w:val="20"/>
                       <w:lang w:val="en-US"/>
                     </w:rPr>
                     <w:t xml:space="preserve"> – </w:t>
@@ -1946,9 +1882,9 @@
                       <w:b w:val="0"/>
                       <w:bCs w:val="0"/>
                       <w:noProof w:val="0"/>
-                      <w:color w:val="000000" w:themeColor="text1" w:themeTint="FF" w:themeShade="FF"/>
-                      <w:sz w:val="22"/>
-                      <w:szCs w:val="22"/>
+                      <w:color w:val="3B3838" w:themeColor="background2" w:themeTint="FF" w:themeShade="40"/>
+                      <w:sz w:val="20"/>
+                      <w:szCs w:val="20"/>
                       <w:lang w:val="en-US"/>
                     </w:rPr>
                     <w:t>Best Buy</w:t>
@@ -1973,9 +1909,9 @@
                       <w:b w:val="0"/>
                       <w:bCs w:val="0"/>
                       <w:noProof w:val="0"/>
-                      <w:color w:val="000000" w:themeColor="text1" w:themeTint="FF" w:themeShade="FF"/>
-                      <w:sz w:val="22"/>
-                      <w:szCs w:val="22"/>
+                      <w:color w:val="3B3838" w:themeColor="background2" w:themeTint="FF" w:themeShade="40"/>
+                      <w:sz w:val="20"/>
+                      <w:szCs w:val="20"/>
                       <w:lang w:val="en-US"/>
                     </w:rPr>
                   </w:pPr>
@@ -1985,9 +1921,9 @@
                       <w:b w:val="0"/>
                       <w:bCs w:val="0"/>
                       <w:noProof w:val="0"/>
-                      <w:color w:val="000000" w:themeColor="text1" w:themeTint="FF" w:themeShade="FF"/>
-                      <w:sz w:val="22"/>
-                      <w:szCs w:val="22"/>
+                      <w:color w:val="3B3838" w:themeColor="background2" w:themeTint="FF" w:themeShade="40"/>
+                      <w:sz w:val="20"/>
+                      <w:szCs w:val="20"/>
                       <w:lang w:val="en-US"/>
                     </w:rPr>
                     <w:t>(</w:t>
@@ -1998,9 +1934,9 @@
                       <w:b w:val="0"/>
                       <w:bCs w:val="0"/>
                       <w:noProof w:val="0"/>
-                      <w:color w:val="000000" w:themeColor="text1" w:themeTint="FF" w:themeShade="FF"/>
-                      <w:sz w:val="22"/>
-                      <w:szCs w:val="22"/>
+                      <w:color w:val="3B3838" w:themeColor="background2" w:themeTint="FF" w:themeShade="40"/>
+                      <w:sz w:val="20"/>
+                      <w:szCs w:val="20"/>
                       <w:lang w:val="en-US"/>
                     </w:rPr>
                     <w:t>Aug.</w:t>
@@ -2011,9 +1947,9 @@
                       <w:b w:val="0"/>
                       <w:bCs w:val="0"/>
                       <w:noProof w:val="0"/>
-                      <w:color w:val="000000" w:themeColor="text1" w:themeTint="FF" w:themeShade="FF"/>
-                      <w:sz w:val="22"/>
-                      <w:szCs w:val="22"/>
+                      <w:color w:val="3B3838" w:themeColor="background2" w:themeTint="FF" w:themeShade="40"/>
+                      <w:sz w:val="20"/>
+                      <w:szCs w:val="20"/>
                       <w:lang w:val="en-US"/>
                     </w:rPr>
                     <w:t xml:space="preserve"> 201</w:t>
@@ -2024,9 +1960,9 @@
                       <w:b w:val="0"/>
                       <w:bCs w:val="0"/>
                       <w:noProof w:val="0"/>
-                      <w:color w:val="000000" w:themeColor="text1" w:themeTint="FF" w:themeShade="FF"/>
-                      <w:sz w:val="22"/>
-                      <w:szCs w:val="22"/>
+                      <w:color w:val="3B3838" w:themeColor="background2" w:themeTint="FF" w:themeShade="40"/>
+                      <w:sz w:val="20"/>
+                      <w:szCs w:val="20"/>
                       <w:lang w:val="en-US"/>
                     </w:rPr>
                     <w:t>5</w:t>
@@ -2037,9 +1973,9 @@
                       <w:b w:val="0"/>
                       <w:bCs w:val="0"/>
                       <w:noProof w:val="0"/>
-                      <w:color w:val="000000" w:themeColor="text1" w:themeTint="FF" w:themeShade="FF"/>
-                      <w:sz w:val="22"/>
-                      <w:szCs w:val="22"/>
+                      <w:color w:val="3B3838" w:themeColor="background2" w:themeTint="FF" w:themeShade="40"/>
+                      <w:sz w:val="20"/>
+                      <w:szCs w:val="20"/>
                       <w:lang w:val="en-US"/>
                     </w:rPr>
                     <w:t xml:space="preserve"> – </w:t>
@@ -2050,9 +1986,9 @@
                       <w:b w:val="0"/>
                       <w:bCs w:val="0"/>
                       <w:noProof w:val="0"/>
-                      <w:color w:val="000000" w:themeColor="text1" w:themeTint="FF" w:themeShade="FF"/>
-                      <w:sz w:val="22"/>
-                      <w:szCs w:val="22"/>
+                      <w:color w:val="3B3838" w:themeColor="background2" w:themeTint="FF" w:themeShade="40"/>
+                      <w:sz w:val="20"/>
+                      <w:szCs w:val="20"/>
                       <w:lang w:val="en-US"/>
                     </w:rPr>
                     <w:t>June</w:t>
@@ -2063,9 +1999,9 @@
                       <w:b w:val="0"/>
                       <w:bCs w:val="0"/>
                       <w:noProof w:val="0"/>
-                      <w:color w:val="000000" w:themeColor="text1" w:themeTint="FF" w:themeShade="FF"/>
-                      <w:sz w:val="22"/>
-                      <w:szCs w:val="22"/>
+                      <w:color w:val="3B3838" w:themeColor="background2" w:themeTint="FF" w:themeShade="40"/>
+                      <w:sz w:val="20"/>
+                      <w:szCs w:val="20"/>
                       <w:lang w:val="en-US"/>
                     </w:rPr>
                     <w:t xml:space="preserve"> 201</w:t>
@@ -2076,9 +2012,9 @@
                       <w:b w:val="0"/>
                       <w:bCs w:val="0"/>
                       <w:noProof w:val="0"/>
-                      <w:color w:val="000000" w:themeColor="text1" w:themeTint="FF" w:themeShade="FF"/>
-                      <w:sz w:val="22"/>
-                      <w:szCs w:val="22"/>
+                      <w:color w:val="3B3838" w:themeColor="background2" w:themeTint="FF" w:themeShade="40"/>
+                      <w:sz w:val="20"/>
+                      <w:szCs w:val="20"/>
                       <w:lang w:val="en-US"/>
                     </w:rPr>
                     <w:t>6</w:t>
@@ -2089,9 +2025,9 @@
                       <w:b w:val="0"/>
                       <w:bCs w:val="0"/>
                       <w:noProof w:val="0"/>
-                      <w:color w:val="000000" w:themeColor="text1" w:themeTint="FF" w:themeShade="FF"/>
-                      <w:sz w:val="22"/>
-                      <w:szCs w:val="22"/>
+                      <w:color w:val="3B3838" w:themeColor="background2" w:themeTint="FF" w:themeShade="40"/>
+                      <w:sz w:val="20"/>
+                      <w:szCs w:val="20"/>
                       <w:lang w:val="en-US"/>
                     </w:rPr>
                     <w:t>)</w:t>
@@ -2110,9 +2046,9 @@
                 <w:b w:val="0"/>
                 <w:bCs w:val="0"/>
                 <w:noProof w:val="0"/>
-                <w:color w:val="000000" w:themeColor="text1" w:themeTint="FF" w:themeShade="FF"/>
-                <w:sz w:val="22"/>
-                <w:szCs w:val="22"/>
+                <w:color w:val="3B3838" w:themeColor="background2" w:themeTint="FF" w:themeShade="40"/>
+                <w:sz w:val="20"/>
+                <w:szCs w:val="20"/>
                 <w:lang w:val="en-US"/>
               </w:rPr>
             </w:pPr>
@@ -2122,12 +2058,12 @@
                 <w:b w:val="0"/>
                 <w:bCs w:val="0"/>
                 <w:noProof w:val="0"/>
-                <w:color w:val="000000" w:themeColor="text1" w:themeTint="FF" w:themeShade="FF"/>
-                <w:sz w:val="22"/>
-                <w:szCs w:val="22"/>
-                <w:lang w:val="en-US"/>
-              </w:rPr>
-              <w:t xml:space="preserve">Led a strong team of sales associates </w:t>
+                <w:color w:val="3B3838" w:themeColor="background2" w:themeTint="FF" w:themeShade="40"/>
+                <w:sz w:val="20"/>
+                <w:szCs w:val="20"/>
+                <w:lang w:val="en-US"/>
+              </w:rPr>
+              <w:t xml:space="preserve">Led </w:t>
             </w:r>
             <w:r>
               <w:rPr>
@@ -2135,77 +2071,12 @@
                 <w:b w:val="0"/>
                 <w:bCs w:val="0"/>
                 <w:noProof w:val="0"/>
-                <w:color w:val="000000" w:themeColor="text1" w:themeTint="FF" w:themeShade="FF"/>
-                <w:sz w:val="22"/>
-                <w:szCs w:val="22"/>
-                <w:lang w:val="en-US"/>
-              </w:rPr>
-              <w:t>through</w:t>
-            </w:r>
-            <w:r>
-              <w:rPr>
-                <w:rFonts w:ascii="Calibri Light" w:hAnsi="Calibri Light" w:eastAsia="Calibri Light" w:cs="Calibri Light"/>
-                <w:b w:val="0"/>
-                <w:bCs w:val="0"/>
-                <w:noProof w:val="0"/>
-                <w:color w:val="000000" w:themeColor="text1" w:themeTint="FF" w:themeShade="FF"/>
-                <w:sz w:val="22"/>
-                <w:szCs w:val="22"/>
-                <w:lang w:val="en-US"/>
-              </w:rPr>
-              <w:t xml:space="preserve"> ongoing coaching o</w:t>
-            </w:r>
-            <w:r>
-              <w:rPr>
-                <w:rFonts w:ascii="Calibri Light" w:hAnsi="Calibri Light" w:eastAsia="Calibri Light" w:cs="Calibri Light"/>
-                <w:b w:val="0"/>
-                <w:bCs w:val="0"/>
-                <w:noProof w:val="0"/>
-                <w:color w:val="000000" w:themeColor="text1" w:themeTint="FF" w:themeShade="FF"/>
-                <w:sz w:val="22"/>
-                <w:szCs w:val="22"/>
-                <w:lang w:val="en-US"/>
-              </w:rPr>
-              <w:t>f</w:t>
-            </w:r>
-            <w:r>
-              <w:rPr>
-                <w:rFonts w:ascii="Calibri Light" w:hAnsi="Calibri Light" w:eastAsia="Calibri Light" w:cs="Calibri Light"/>
-                <w:b w:val="0"/>
-                <w:bCs w:val="0"/>
-                <w:noProof w:val="0"/>
-                <w:color w:val="000000" w:themeColor="text1" w:themeTint="FF" w:themeShade="FF"/>
-                <w:sz w:val="22"/>
-                <w:szCs w:val="22"/>
-                <w:lang w:val="en-US"/>
-              </w:rPr>
-              <w:t xml:space="preserve"> various sales techniques &amp; best practices. Produced ~$700k in </w:t>
-            </w:r>
-            <w:r>
-              <w:rPr>
-                <w:rFonts w:ascii="Calibri Light" w:hAnsi="Calibri Light" w:eastAsia="Calibri Light" w:cs="Calibri Light"/>
-                <w:b w:val="0"/>
-                <w:bCs w:val="0"/>
-                <w:noProof w:val="0"/>
-                <w:color w:val="000000" w:themeColor="text1" w:themeTint="FF" w:themeShade="FF"/>
-                <w:sz w:val="22"/>
-                <w:szCs w:val="22"/>
-                <w:lang w:val="en-US"/>
-              </w:rPr>
-              <w:t>revenue</w:t>
-            </w:r>
-            <w:r>
-              <w:rPr>
-                <w:rFonts w:ascii="Calibri Light" w:hAnsi="Calibri Light" w:eastAsia="Calibri Light" w:cs="Calibri Light"/>
-                <w:b w:val="0"/>
-                <w:bCs w:val="0"/>
-                <w:noProof w:val="0"/>
-                <w:color w:val="000000" w:themeColor="text1" w:themeTint="FF" w:themeShade="FF"/>
-                <w:sz w:val="22"/>
-                <w:szCs w:val="22"/>
-                <w:lang w:val="en-US"/>
-              </w:rPr>
-              <w:t xml:space="preserve"> Q4 '15 through use of solutions-based sales techniques. Generated b2b leads. Improved financial services sales &amp; lead one of the strongest locations for that metric in the West Coast market.</w:t>
+                <w:color w:val="3B3838" w:themeColor="background2" w:themeTint="FF" w:themeShade="40"/>
+                <w:sz w:val="20"/>
+                <w:szCs w:val="20"/>
+                <w:lang w:val="en-US"/>
+              </w:rPr>
+              <w:t>a team of sales associates through ongoing coaching of various sales techniques &amp; best practices. Produced ~$800k in revenue Q4 '15 through use of solutions-based sales techniques. Generated b2b leads. Improved financial services sales &amp; lead one of the strongest locations for that metric in the West Coast market.</w:t>
             </w:r>
           </w:p>
         </w:tc>
@@ -2237,9 +2108,9 @@
                 <w:rFonts w:ascii="Calibri Light" w:hAnsi="Calibri Light" w:eastAsia="Calibri Light" w:cs="Calibri Light" w:asciiTheme="majorAscii" w:hAnsiTheme="majorAscii" w:eastAsiaTheme="majorAscii" w:cstheme="majorAscii"/>
                 <w:b w:val="1"/>
                 <w:bCs w:val="1"/>
-                <w:color w:val="000000" w:themeColor="text1" w:themeTint="FF" w:themeShade="FF"/>
-                <w:sz w:val="22"/>
-                <w:szCs w:val="22"/>
+                <w:color w:val="3B3838" w:themeColor="background2" w:themeTint="FF" w:themeShade="40"/>
+                <w:sz w:val="20"/>
+                <w:szCs w:val="20"/>
               </w:rPr>
             </w:pPr>
             <w:r>
@@ -2247,9 +2118,9 @@
                 <w:rFonts w:ascii="Calibri Light" w:hAnsi="Calibri Light" w:eastAsia="Calibri Light" w:cs="Calibri Light" w:asciiTheme="majorAscii" w:hAnsiTheme="majorAscii" w:eastAsiaTheme="majorAscii" w:cstheme="majorAscii"/>
                 <w:b w:val="1"/>
                 <w:bCs w:val="1"/>
-                <w:color w:val="000000" w:themeColor="text1" w:themeTint="FF" w:themeShade="FF"/>
-                <w:sz w:val="22"/>
-                <w:szCs w:val="22"/>
+                <w:color w:val="3B3838" w:themeColor="background2" w:themeTint="FF" w:themeShade="40"/>
+                <w:sz w:val="20"/>
+                <w:szCs w:val="20"/>
               </w:rPr>
               <w:t>Education &amp; Certifications</w:t>
             </w:r>
@@ -2277,8 +2148,8 @@
                 <w:bCs w:val="1"/>
                 <w:noProof w:val="0"/>
                 <w:color w:val="3B3838" w:themeColor="background2" w:themeTint="FF" w:themeShade="40"/>
-                <w:sz w:val="22"/>
-                <w:szCs w:val="22"/>
+                <w:sz w:val="20"/>
+                <w:szCs w:val="20"/>
                 <w:lang w:val="en-US"/>
               </w:rPr>
             </w:pPr>
@@ -2287,24 +2158,22 @@
                 <w:rFonts w:ascii="Calibri Light" w:hAnsi="Calibri Light" w:eastAsia="Calibri Light" w:cs="Calibri Light"/>
                 <w:noProof w:val="0"/>
                 <w:color w:val="3B3838" w:themeColor="background2" w:themeTint="FF" w:themeShade="40"/>
-                <w:sz w:val="22"/>
-                <w:szCs w:val="22"/>
-                <w:lang w:val="en-US"/>
-              </w:rPr>
-              <w:t xml:space="preserve">Bellevue College – </w:t>
+                <w:sz w:val="20"/>
+                <w:szCs w:val="20"/>
+                <w:lang w:val="en-US"/>
+              </w:rPr>
+              <w:t xml:space="preserve">North Seattle </w:t>
             </w:r>
             <w:r>
               <w:rPr>
                 <w:rFonts w:ascii="Calibri Light" w:hAnsi="Calibri Light" w:eastAsia="Calibri Light" w:cs="Calibri Light"/>
-                <w:b w:val="0"/>
-                <w:bCs w:val="0"/>
-                <w:noProof w:val="0"/>
-                <w:color w:val="3B3838" w:themeColor="background2" w:themeTint="FF" w:themeShade="40"/>
-                <w:sz w:val="22"/>
-                <w:szCs w:val="22"/>
-                <w:lang w:val="en-US"/>
-              </w:rPr>
-              <w:t xml:space="preserve">Bachelor of Computer Science (2018 </w:t>
+                <w:noProof w:val="0"/>
+                <w:color w:val="3B3838" w:themeColor="background2" w:themeTint="FF" w:themeShade="40"/>
+                <w:sz w:val="20"/>
+                <w:szCs w:val="20"/>
+                <w:lang w:val="en-US"/>
+              </w:rPr>
+              <w:t xml:space="preserve">College – </w:t>
             </w:r>
             <w:r>
               <w:rPr>
@@ -2313,37 +2182,11 @@
                 <w:bCs w:val="0"/>
                 <w:noProof w:val="0"/>
                 <w:color w:val="3B3838" w:themeColor="background2" w:themeTint="FF" w:themeShade="40"/>
-                <w:sz w:val="22"/>
-                <w:szCs w:val="22"/>
-                <w:lang w:val="en-US"/>
-              </w:rPr>
-              <w:t>–</w:t>
-            </w:r>
-            <w:r>
-              <w:rPr>
-                <w:rFonts w:ascii="Calibri Light" w:hAnsi="Calibri Light" w:eastAsia="Calibri Light" w:cs="Calibri Light"/>
-                <w:b w:val="0"/>
-                <w:bCs w:val="0"/>
-                <w:noProof w:val="0"/>
-                <w:color w:val="3B3838" w:themeColor="background2" w:themeTint="FF" w:themeShade="40"/>
-                <w:sz w:val="22"/>
-                <w:szCs w:val="22"/>
-                <w:lang w:val="en-US"/>
-              </w:rPr>
-              <w:t xml:space="preserve"> present</w:t>
-            </w:r>
-            <w:r>
-              <w:rPr>
-                <w:rFonts w:ascii="Calibri Light" w:hAnsi="Calibri Light" w:eastAsia="Calibri Light" w:cs="Calibri Light"/>
-                <w:b w:val="0"/>
-                <w:bCs w:val="0"/>
-                <w:noProof w:val="0"/>
-                <w:color w:val="3B3838" w:themeColor="background2" w:themeTint="FF" w:themeShade="40"/>
-                <w:sz w:val="22"/>
-                <w:szCs w:val="22"/>
-                <w:lang w:val="en-US"/>
-              </w:rPr>
-              <w:t>)</w:t>
+                <w:sz w:val="20"/>
+                <w:szCs w:val="20"/>
+                <w:lang w:val="en-US"/>
+              </w:rPr>
+              <w:t>Bachelor of Computer Science (2018 – present)</w:t>
             </w:r>
           </w:p>
           <w:p>
@@ -2359,8 +2202,8 @@
                 <w:bCs w:val="1"/>
                 <w:noProof w:val="0"/>
                 <w:color w:val="3B3838" w:themeColor="background2" w:themeTint="FF" w:themeShade="40"/>
-                <w:sz w:val="22"/>
-                <w:szCs w:val="22"/>
+                <w:sz w:val="20"/>
+                <w:szCs w:val="20"/>
                 <w:lang w:val="en-US"/>
               </w:rPr>
             </w:pPr>
@@ -2369,8 +2212,8 @@
                 <w:rFonts w:ascii="Calibri Light" w:hAnsi="Calibri Light" w:eastAsia="Calibri Light" w:cs="Calibri Light"/>
                 <w:noProof w:val="0"/>
                 <w:color w:val="3B3838" w:themeColor="background2" w:themeTint="FF" w:themeShade="40"/>
-                <w:sz w:val="22"/>
-                <w:szCs w:val="22"/>
+                <w:sz w:val="20"/>
+                <w:szCs w:val="20"/>
                 <w:lang w:val="en-US"/>
               </w:rPr>
               <w:t xml:space="preserve">Deeplearning.ai on Coursera – </w:t>
@@ -2382,8 +2225,8 @@
                 <w:bCs w:val="0"/>
                 <w:noProof w:val="0"/>
                 <w:color w:val="3B3838" w:themeColor="background2" w:themeTint="FF" w:themeShade="40"/>
-                <w:sz w:val="22"/>
-                <w:szCs w:val="22"/>
+                <w:sz w:val="20"/>
+                <w:szCs w:val="20"/>
                 <w:lang w:val="en-US"/>
               </w:rPr>
               <w:t>Deep Learning Certificate (2018)</w:t>
@@ -2402,8 +2245,8 @@
                 <w:bCs w:val="1"/>
                 <w:noProof w:val="0"/>
                 <w:color w:val="3B3838" w:themeColor="background2" w:themeTint="FF" w:themeShade="40"/>
-                <w:sz w:val="22"/>
-                <w:szCs w:val="22"/>
+                <w:sz w:val="20"/>
+                <w:szCs w:val="20"/>
                 <w:lang w:val="en-US"/>
               </w:rPr>
             </w:pPr>
@@ -2412,8 +2255,8 @@
                 <w:rFonts w:ascii="Calibri Light" w:hAnsi="Calibri Light" w:eastAsia="Calibri Light" w:cs="Calibri Light"/>
                 <w:noProof w:val="0"/>
                 <w:color w:val="3B3838" w:themeColor="background2" w:themeTint="FF" w:themeShade="40"/>
-                <w:sz w:val="22"/>
-                <w:szCs w:val="22"/>
+                <w:sz w:val="20"/>
+                <w:szCs w:val="20"/>
                 <w:lang w:val="en-US"/>
               </w:rPr>
               <w:t xml:space="preserve">Stanford University on Coursera – </w:t>
@@ -2425,8 +2268,8 @@
                 <w:bCs w:val="0"/>
                 <w:noProof w:val="0"/>
                 <w:color w:val="3B3838" w:themeColor="background2" w:themeTint="FF" w:themeShade="40"/>
-                <w:sz w:val="22"/>
-                <w:szCs w:val="22"/>
+                <w:sz w:val="20"/>
+                <w:szCs w:val="20"/>
                 <w:lang w:val="en-US"/>
               </w:rPr>
               <w:t>Machine Learning Certificate (2018)</w:t>
@@ -2444,8 +2287,8 @@
                 <w:b w:val="1"/>
                 <w:bCs w:val="1"/>
                 <w:color w:val="3B3838" w:themeColor="background2" w:themeTint="FF" w:themeShade="40"/>
-                <w:sz w:val="22"/>
-                <w:szCs w:val="22"/>
+                <w:sz w:val="20"/>
+                <w:szCs w:val="20"/>
               </w:rPr>
             </w:pPr>
             <w:r>
@@ -2453,8 +2296,8 @@
                 <w:rFonts w:ascii="Calibri Light" w:hAnsi="Calibri Light" w:eastAsia="Calibri Light" w:cs="Calibri Light"/>
                 <w:noProof w:val="0"/>
                 <w:color w:val="3B3838" w:themeColor="background2" w:themeTint="FF" w:themeShade="40"/>
-                <w:sz w:val="22"/>
-                <w:szCs w:val="22"/>
+                <w:sz w:val="20"/>
+                <w:szCs w:val="20"/>
                 <w:lang w:val="en-US"/>
               </w:rPr>
               <w:t xml:space="preserve">Queen's University of Charlotte – </w:t>
@@ -2466,8 +2309,8 @@
                 <w:bCs w:val="0"/>
                 <w:noProof w:val="0"/>
                 <w:color w:val="3B3838" w:themeColor="background2" w:themeTint="FF" w:themeShade="40"/>
-                <w:sz w:val="22"/>
-                <w:szCs w:val="22"/>
+                <w:sz w:val="20"/>
+                <w:szCs w:val="20"/>
                 <w:lang w:val="en-US"/>
               </w:rPr>
               <w:t>Certified Nurse Aide 1 (2012)</w:t>
@@ -2499,17 +2342,17 @@
               <w:spacing w:before="200" w:beforeAutospacing="off" w:line="240" w:lineRule="auto"/>
               <w:rPr>
                 <w:rFonts w:ascii="Calibri Light" w:hAnsi="Calibri Light" w:eastAsia="Calibri Light" w:cs="Calibri Light" w:asciiTheme="majorAscii" w:hAnsiTheme="majorAscii" w:eastAsiaTheme="majorAscii" w:cstheme="majorAscii"/>
-                <w:color w:val="000000" w:themeColor="text1" w:themeTint="FF" w:themeShade="FF"/>
-                <w:sz w:val="22"/>
-                <w:szCs w:val="22"/>
+                <w:color w:val="3B3838" w:themeColor="background2" w:themeTint="FF" w:themeShade="40"/>
+                <w:sz w:val="20"/>
+                <w:szCs w:val="20"/>
               </w:rPr>
             </w:pPr>
             <w:r>
               <w:rPr>
                 <w:rFonts w:ascii="Calibri Light" w:hAnsi="Calibri Light" w:eastAsia="Calibri Light" w:cs="Calibri Light" w:asciiTheme="majorAscii" w:hAnsiTheme="majorAscii" w:eastAsiaTheme="majorAscii" w:cstheme="majorAscii"/>
-                <w:color w:val="000000" w:themeColor="text1" w:themeTint="FF" w:themeShade="FF"/>
-                <w:sz w:val="22"/>
-                <w:szCs w:val="22"/>
+                <w:color w:val="3B3838" w:themeColor="background2" w:themeTint="FF" w:themeShade="40"/>
+                <w:sz w:val="20"/>
+                <w:szCs w:val="20"/>
               </w:rPr>
               <w:t>Volunteering</w:t>
             </w:r>
@@ -2536,8 +2379,8 @@
                 <w:b w:val="1"/>
                 <w:bCs w:val="1"/>
                 <w:color w:val="3B3838" w:themeColor="background2" w:themeTint="FF" w:themeShade="40"/>
-                <w:sz w:val="22"/>
-                <w:szCs w:val="22"/>
+                <w:sz w:val="20"/>
+                <w:szCs w:val="20"/>
               </w:rPr>
             </w:pPr>
             <w:r>
@@ -2545,8 +2388,8 @@
                 <w:rFonts w:ascii="Calibri Light" w:hAnsi="Calibri Light" w:eastAsia="Calibri Light" w:cs="Calibri Light"/>
                 <w:noProof w:val="0"/>
                 <w:color w:val="3B3838" w:themeColor="background2" w:themeTint="FF" w:themeShade="40"/>
-                <w:sz w:val="22"/>
-                <w:szCs w:val="22"/>
+                <w:sz w:val="20"/>
+                <w:szCs w:val="20"/>
                 <w:lang w:val="en-US"/>
               </w:rPr>
               <w:t xml:space="preserve">Hands-On Atlanta – </w:t>
@@ -2558,11 +2401,11 @@
                 <w:bCs w:val="0"/>
                 <w:noProof w:val="0"/>
                 <w:color w:val="3B3838" w:themeColor="background2" w:themeTint="FF" w:themeShade="40"/>
-                <w:sz w:val="22"/>
-                <w:szCs w:val="22"/>
-                <w:lang w:val="en-US"/>
-              </w:rPr>
-              <w:t>maintenance and repair work for low/no-rent community helping single parents and families near or recovering from homelessness. (2014)</w:t>
+                <w:sz w:val="20"/>
+                <w:szCs w:val="20"/>
+                <w:lang w:val="en-US"/>
+              </w:rPr>
+              <w:t>maintenance and repair work for low/no-rent community helping single parents and families near or recovering from homelessness.</w:t>
             </w:r>
           </w:p>
         </w:tc>
@@ -2574,21 +2417,9 @@
         <w:spacing w:line="240" w:lineRule="auto"/>
         <w:rPr>
           <w:rFonts w:ascii="Calibri Light" w:hAnsi="Calibri Light" w:eastAsia="Calibri Light" w:cs="Calibri Light" w:asciiTheme="majorAscii" w:hAnsiTheme="majorAscii" w:eastAsiaTheme="majorAscii" w:cstheme="majorAscii"/>
-          <w:color w:val="000000" w:themeColor="text1" w:themeTint="FF" w:themeShade="FF"/>
-          <w:sz w:val="22"/>
-          <w:szCs w:val="22"/>
-        </w:rPr>
-      </w:pPr>
-    </w:p>
-    <w:p>
-      <w:pPr>
-        <w:pStyle w:val="Normal"/>
-        <w:spacing w:line="240" w:lineRule="auto"/>
-        <w:rPr>
-          <w:rFonts w:ascii="Calibri Light" w:hAnsi="Calibri Light" w:eastAsia="Calibri Light" w:cs="Calibri Light" w:asciiTheme="majorAscii" w:hAnsiTheme="majorAscii" w:eastAsiaTheme="majorAscii" w:cstheme="majorAscii"/>
-          <w:color w:val="000000" w:themeColor="text1" w:themeTint="FF" w:themeShade="FF"/>
-          <w:sz w:val="22"/>
-          <w:szCs w:val="22"/>
+          <w:color w:val="3B3838" w:themeColor="background2" w:themeTint="FF" w:themeShade="40"/>
+          <w:sz w:val="20"/>
+          <w:szCs w:val="20"/>
         </w:rPr>
       </w:pPr>
     </w:p>
@@ -2702,6 +2533,7 @@
             <w:rPr>
               <w:b w:val="1"/>
               <w:bCs w:val="1"/>
+              <w:color w:val="161616" w:themeColor="background2" w:themeTint="FF" w:themeShade="19"/>
               <w:sz w:val="32"/>
               <w:szCs w:val="32"/>
             </w:rPr>
@@ -2710,6 +2542,7 @@
             <w:rPr>
               <w:b w:val="1"/>
               <w:bCs w:val="1"/>
+              <w:color w:val="161616" w:themeColor="background2" w:themeTint="FF" w:themeShade="19"/>
               <w:sz w:val="32"/>
               <w:szCs w:val="32"/>
             </w:rPr>
@@ -2735,20 +2568,20 @@
               <w:b w:val="0"/>
               <w:bCs w:val="0"/>
               <w:noProof w:val="0"/>
-              <w:color w:val="00B0F0"/>
+              <w:color w:val="161616" w:themeColor="background2" w:themeTint="FF" w:themeShade="19"/>
               <w:sz w:val="22"/>
               <w:szCs w:val="22"/>
               <w:u w:val="single"/>
               <w:lang w:val="en-US"/>
             </w:rPr>
           </w:pPr>
-          <w:hyperlink r:id="Rbe58be77088e49d7">
+          <w:hyperlink r:id="R979fa30558c94239">
             <w:r>
               <w:rPr>
                 <w:rStyle w:val="Hyperlink"/>
                 <w:b w:val="0"/>
                 <w:bCs w:val="0"/>
-                <w:color w:val="00B0F0"/>
+                <w:color w:val="3B3838" w:themeColor="background2" w:themeTint="FF" w:themeShade="40"/>
                 <w:sz w:val="22"/>
                 <w:szCs w:val="22"/>
                 <w:u w:val="single"/>
@@ -2760,79 +2593,90 @@
             <w:rPr>
               <w:b w:val="0"/>
               <w:bCs w:val="0"/>
+              <w:color w:val="161616" w:themeColor="background2" w:themeTint="FF" w:themeShade="19"/>
               <w:sz w:val="22"/>
               <w:szCs w:val="22"/>
             </w:rPr>
             <w:t xml:space="preserve"> | </w:t>
           </w:r>
+          <w:hyperlink r:id="R2d4d33c164e246da">
+            <w:r>
+              <w:rPr>
+                <w:rStyle w:val="Hyperlink"/>
+                <w:b w:val="0"/>
+                <w:bCs w:val="0"/>
+                <w:color w:val="3B3838" w:themeColor="background2" w:themeTint="FF" w:themeShade="40"/>
+                <w:sz w:val="22"/>
+                <w:szCs w:val="22"/>
+                <w:u w:val="single"/>
+              </w:rPr>
+              <w:t>303.900.2861</w:t>
+            </w:r>
+          </w:hyperlink>
           <w:r>
             <w:rPr>
               <w:b w:val="0"/>
               <w:bCs w:val="0"/>
-              <w:color w:val="00B0F0"/>
-              <w:sz w:val="22"/>
-              <w:szCs w:val="22"/>
-              <w:u w:val="single"/>
-            </w:rPr>
-            <w:t>303.900.2861</w:t>
-          </w:r>
-          <w:r>
-            <w:rPr>
-              <w:b w:val="0"/>
-              <w:bCs w:val="0"/>
+              <w:color w:val="161616" w:themeColor="background2" w:themeTint="FF" w:themeShade="19"/>
               <w:sz w:val="22"/>
               <w:szCs w:val="22"/>
             </w:rPr>
             <w:t xml:space="preserve"> | </w:t>
           </w:r>
+          <w:hyperlink r:id="R560a2f631f5f4eaf">
+            <w:r>
+              <w:rPr>
+                <w:rStyle w:val="Hyperlink"/>
+                <w:b w:val="0"/>
+                <w:bCs w:val="0"/>
+                <w:color w:val="3B3838" w:themeColor="background2" w:themeTint="FF" w:themeShade="40"/>
+                <w:sz w:val="22"/>
+                <w:szCs w:val="22"/>
+                <w:u w:val="single"/>
+              </w:rPr>
+              <w:t>chivingtoninc.com</w:t>
+            </w:r>
+          </w:hyperlink>
           <w:r>
             <w:rPr>
               <w:b w:val="0"/>
               <w:bCs w:val="0"/>
-              <w:color w:val="00B0F0"/>
-              <w:sz w:val="22"/>
-              <w:szCs w:val="22"/>
-              <w:u w:val="single"/>
-            </w:rPr>
-            <w:t>chivingtoninc.com</w:t>
-          </w:r>
-          <w:r>
-            <w:rPr>
-              <w:b w:val="0"/>
-              <w:bCs w:val="0"/>
+              <w:color w:val="161616" w:themeColor="background2" w:themeTint="FF" w:themeShade="19"/>
               <w:sz w:val="22"/>
               <w:szCs w:val="22"/>
             </w:rPr>
             <w:t xml:space="preserve"> | </w:t>
           </w:r>
-          <w:r>
-            <w:rPr>
-              <w:b w:val="0"/>
-              <w:bCs w:val="0"/>
-              <w:noProof w:val="0"/>
-              <w:color w:val="00B0F0"/>
-              <w:sz w:val="22"/>
-              <w:szCs w:val="22"/>
-              <w:u w:val="single"/>
-              <w:lang w:val="en-US"/>
-            </w:rPr>
-            <w:t>github.com/</w:t>
-          </w:r>
-          <w:proofErr w:type="spellStart"/>
-          <w:r>
-            <w:rPr>
-              <w:b w:val="0"/>
-              <w:bCs w:val="0"/>
-              <w:noProof w:val="0"/>
-              <w:color w:val="00B0F0"/>
-              <w:sz w:val="22"/>
-              <w:szCs w:val="22"/>
-              <w:u w:val="single"/>
-              <w:lang w:val="en-US"/>
-            </w:rPr>
-            <w:t>chivingtoninc</w:t>
-          </w:r>
-          <w:proofErr w:type="spellEnd"/>
+          <w:hyperlink r:id="Rf5aec3373f8b4d64">
+            <w:r>
+              <w:rPr>
+                <w:rStyle w:val="Hyperlink"/>
+                <w:b w:val="0"/>
+                <w:bCs w:val="0"/>
+                <w:noProof w:val="0"/>
+                <w:color w:val="3B3838" w:themeColor="background2" w:themeTint="FF" w:themeShade="40"/>
+                <w:sz w:val="22"/>
+                <w:szCs w:val="22"/>
+                <w:u w:val="single"/>
+                <w:lang w:val="en-US"/>
+              </w:rPr>
+              <w:t>github.com/</w:t>
+            </w:r>
+            <w:r>
+              <w:rPr>
+                <w:rStyle w:val="Hyperlink"/>
+                <w:b w:val="0"/>
+                <w:bCs w:val="0"/>
+                <w:noProof w:val="0"/>
+                <w:color w:val="3B3838" w:themeColor="background2" w:themeTint="FF" w:themeShade="40"/>
+                <w:sz w:val="22"/>
+                <w:szCs w:val="22"/>
+                <w:u w:val="single"/>
+                <w:lang w:val="en-US"/>
+              </w:rPr>
+              <w:t>chivingtoninc</w:t>
+            </w:r>
+          </w:hyperlink>
         </w:p>
       </w:tc>
     </w:tr>
@@ -2842,6 +2686,7 @@
       <w:pStyle w:val="Header"/>
       <w:bidi w:val="0"/>
       <w:rPr>
+        <w:color w:val="161616" w:themeColor="background2" w:themeTint="FF" w:themeShade="19"/>
         <w:sz w:val="22"/>
         <w:szCs w:val="22"/>
       </w:rPr>

</xml_diff>